<commit_message>
Add diagrams for Individual Assignment (Individual)
</commit_message>
<xml_diff>
--- a/Individual Assignment (Practical)/SWE30011_ThanhMinh_103809048.docx
+++ b/Individual Assignment (Practical)/SWE30011_ThanhMinh_103809048.docx
@@ -160,6 +160,29 @@
     </w:p>
     <w:p>
       <w:pPr>
+        <w:spacing w:line="360" w:lineRule="auto"/>
+        <w:jc w:val="center"/>
+        <w:rPr>
+          <w:rStyle w:val="Strong"/>
+          <w:b w:val="0"/>
+          <w:bCs w:val="0"/>
+          <w:sz w:val="24"/>
+          <w:szCs w:val="24"/>
+        </w:rPr>
+      </w:pPr>
+      <w:r>
+        <w:rPr>
+          <w:rStyle w:val="Strong"/>
+          <w:b w:val="0"/>
+          <w:bCs w:val="0"/>
+          <w:sz w:val="24"/>
+          <w:szCs w:val="24"/>
+        </w:rPr>
+        <w:t>Lecturer: Tuan Tran</w:t>
+      </w:r>
+    </w:p>
+    <w:p>
+      <w:pPr>
         <w:pStyle w:val="IntenseQuote"/>
         <w:spacing w:line="360" w:lineRule="auto"/>
         <w:rPr>
@@ -269,9 +292,11 @@
       <w:r>
         <w:t xml:space="preserve">Traditionally, agriculture has been characterized by tradition and manual labor. However, with the surge in global population and escalating environmental concerns, the necessity for more efficient, sustainable, and data-driven approaches to farming has become increasingly apparent. The integration of IoT into agriculture provides a technological frontier that addresses age-old challenges. This paper investigates how IoT enables farmers to remotely oversee their land and crops, receiving critical updates and insights on their smartphones or personal devices. This level of connectivity affords an unprecedented level of control and responsiveness, empowering </w:t>
       </w:r>
-      <w:r>
-        <w:t>farmers,</w:t>
-      </w:r>
+      <w:proofErr w:type="gramStart"/>
+      <w:r>
+        <w:t>farmers</w:t>
+      </w:r>
+      <w:proofErr w:type="gramEnd"/>
       <w:r>
         <w:t xml:space="preserve"> and citizens alike to take timely actions to mitigate potential risks and losses.</w:t>
       </w:r>
@@ -318,13 +343,7 @@
         <w:t>ing</w:t>
       </w:r>
       <w:r>
-        <w:t xml:space="preserve"> the real-time data collection capabilities of IoT sensors, enabling farmers to make informed decisions for improved crop yields, reduced costs, and environmental sustainability. While acknowledging the transformative power of IoT, the survey paper also highlights existing challenges such as high costs and complexity that need addressing for widespread adoption in agriculture. As IoT continues to evolve, its role in agriculture is poised to grow, contributing to a more efficient, profitable, and sustainable future for farmers and </w:t>
-      </w:r>
-      <w:r>
-        <w:t>industry</w:t>
-      </w:r>
-      <w:r>
-        <w:t>.</w:t>
+        <w:t xml:space="preserve"> the real-time data collection capabilities of IoT sensors, enabling farmers to make informed decisions for improved crop yields, reduced costs, and environmental sustainability. While acknowledging the transformative power of IoT, the survey paper also highlights existing challenges such as high costs and complexity that need addressing for widespread adoption in agriculture. As IoT continues to evolve, its role in agriculture is poised to grow, contributing to a more efficient, profitable, and sustainable future for farmers and industry.</w:t>
       </w:r>
     </w:p>
     <w:p>
@@ -406,22 +425,100 @@
     <w:p>
       <w:pPr>
         <w:spacing w:line="360" w:lineRule="auto"/>
-      </w:pPr>
-    </w:p>
-    <w:p>
-      <w:pPr>
-        <w:spacing w:line="360" w:lineRule="auto"/>
-      </w:pPr>
-    </w:p>
-    <w:p>
-      <w:pPr>
-        <w:spacing w:line="360" w:lineRule="auto"/>
-      </w:pPr>
-    </w:p>
-    <w:p>
-      <w:pPr>
-        <w:spacing w:line="360" w:lineRule="auto"/>
-      </w:pPr>
+        <w:jc w:val="center"/>
+      </w:pPr>
+      <w:r>
+        <w:rPr>
+          <w:noProof/>
+        </w:rPr>
+        <w:drawing>
+          <wp:inline distT="0" distB="0" distL="0" distR="0" wp14:anchorId="7CD53C0A" wp14:editId="0A9F455B">
+            <wp:extent cx="4775200" cy="5346700"/>
+            <wp:effectExtent l="0" t="0" r="6350" b="6350"/>
+            <wp:docPr id="2056481632" name="Picture 1"/>
+            <wp:cNvGraphicFramePr>
+              <a:graphicFrameLocks xmlns:a="http://schemas.openxmlformats.org/drawingml/2006/main" noChangeAspect="1"/>
+            </wp:cNvGraphicFramePr>
+            <a:graphic xmlns:a="http://schemas.openxmlformats.org/drawingml/2006/main">
+              <a:graphicData uri="http://schemas.openxmlformats.org/drawingml/2006/picture">
+                <pic:pic xmlns:pic="http://schemas.openxmlformats.org/drawingml/2006/picture">
+                  <pic:nvPicPr>
+                    <pic:cNvPr id="0" name="Picture 1"/>
+                    <pic:cNvPicPr>
+                      <a:picLocks noChangeAspect="1" noChangeArrowheads="1"/>
+                    </pic:cNvPicPr>
+                  </pic:nvPicPr>
+                  <pic:blipFill>
+                    <a:blip r:embed="rId5">
+                      <a:extLst>
+                        <a:ext uri="{28A0092B-C50C-407E-A947-70E740481C1C}">
+                          <a14:useLocalDpi xmlns:a14="http://schemas.microsoft.com/office/drawing/2010/main" val="0"/>
+                        </a:ext>
+                      </a:extLst>
+                    </a:blip>
+                    <a:srcRect/>
+                    <a:stretch>
+                      <a:fillRect/>
+                    </a:stretch>
+                  </pic:blipFill>
+                  <pic:spPr bwMode="auto">
+                    <a:xfrm>
+                      <a:off x="0" y="0"/>
+                      <a:ext cx="4775200" cy="5346700"/>
+                    </a:xfrm>
+                    <a:prstGeom prst="rect">
+                      <a:avLst/>
+                    </a:prstGeom>
+                    <a:noFill/>
+                    <a:ln>
+                      <a:noFill/>
+                    </a:ln>
+                  </pic:spPr>
+                </pic:pic>
+              </a:graphicData>
+            </a:graphic>
+          </wp:inline>
+        </w:drawing>
+      </w:r>
+    </w:p>
+    <w:p>
+      <w:pPr>
+        <w:spacing w:line="360" w:lineRule="auto"/>
+        <w:jc w:val="center"/>
+        <w:rPr>
+          <w:i/>
+          <w:iCs/>
+        </w:rPr>
+      </w:pPr>
+      <w:r>
+        <w:rPr>
+          <w:i/>
+          <w:iCs/>
+        </w:rPr>
+        <w:t xml:space="preserve">Figure 1: </w:t>
+      </w:r>
+      <w:r>
+        <w:rPr>
+          <w:i/>
+          <w:iCs/>
+        </w:rPr>
+        <w:t>Block diagram for proposed system</w:t>
+      </w:r>
+    </w:p>
+    <w:p>
+      <w:pPr>
+        <w:spacing w:line="360" w:lineRule="auto"/>
+        <w:jc w:val="both"/>
+      </w:pPr>
+      <w:r>
+        <w:t>First, the digital sensor (DHT11) will receive the data (Humidity and Temperature) from the environment then it will send the data to the Arduino board. Based on the data</w:t>
+      </w:r>
+      <w:r>
+        <w:t xml:space="preserve"> and conditions</w:t>
+      </w:r>
+      <w:r>
+        <w:t>, the Arduino board will trigger the actuator (LEDs) for notifying. The web application can show the front end and read the serial output from the Arduino board and display the data. Depending on the user, the web application can perform the action to store the data to the database (MySQL).</w:t>
+      </w:r>
     </w:p>
     <w:p>
       <w:pPr>
@@ -433,8 +530,200 @@
         <w:spacing w:line="360" w:lineRule="auto"/>
       </w:pPr>
       <w:r>
+        <w:lastRenderedPageBreak/>
         <w:t>UML diagram</w:t>
       </w:r>
+    </w:p>
+    <w:p>
+      <w:pPr>
+        <w:spacing w:line="360" w:lineRule="auto"/>
+        <w:jc w:val="center"/>
+      </w:pPr>
+      <w:r>
+        <w:rPr>
+          <w:noProof/>
+        </w:rPr>
+        <w:drawing>
+          <wp:inline distT="0" distB="0" distL="0" distR="0" wp14:anchorId="67BABACD" wp14:editId="1A6726E2">
+            <wp:extent cx="5226050" cy="7398903"/>
+            <wp:effectExtent l="0" t="0" r="0" b="0"/>
+            <wp:docPr id="418397240" name="Picture 6"/>
+            <wp:cNvGraphicFramePr>
+              <a:graphicFrameLocks xmlns:a="http://schemas.openxmlformats.org/drawingml/2006/main" noChangeAspect="1"/>
+            </wp:cNvGraphicFramePr>
+            <a:graphic xmlns:a="http://schemas.openxmlformats.org/drawingml/2006/main">
+              <a:graphicData uri="http://schemas.openxmlformats.org/drawingml/2006/picture">
+                <pic:pic xmlns:pic="http://schemas.openxmlformats.org/drawingml/2006/picture">
+                  <pic:nvPicPr>
+                    <pic:cNvPr id="0" name="Picture 6"/>
+                    <pic:cNvPicPr>
+                      <a:picLocks noChangeAspect="1" noChangeArrowheads="1"/>
+                    </pic:cNvPicPr>
+                  </pic:nvPicPr>
+                  <pic:blipFill>
+                    <a:blip r:embed="rId6">
+                      <a:extLst>
+                        <a:ext uri="{28A0092B-C50C-407E-A947-70E740481C1C}">
+                          <a14:useLocalDpi xmlns:a14="http://schemas.microsoft.com/office/drawing/2010/main" val="0"/>
+                        </a:ext>
+                      </a:extLst>
+                    </a:blip>
+                    <a:srcRect/>
+                    <a:stretch>
+                      <a:fillRect/>
+                    </a:stretch>
+                  </pic:blipFill>
+                  <pic:spPr bwMode="auto">
+                    <a:xfrm>
+                      <a:off x="0" y="0"/>
+                      <a:ext cx="5232094" cy="7407460"/>
+                    </a:xfrm>
+                    <a:prstGeom prst="rect">
+                      <a:avLst/>
+                    </a:prstGeom>
+                    <a:noFill/>
+                    <a:ln>
+                      <a:noFill/>
+                    </a:ln>
+                  </pic:spPr>
+                </pic:pic>
+              </a:graphicData>
+            </a:graphic>
+          </wp:inline>
+        </w:drawing>
+      </w:r>
+    </w:p>
+    <w:p>
+      <w:pPr>
+        <w:spacing w:line="360" w:lineRule="auto"/>
+        <w:jc w:val="center"/>
+        <w:rPr>
+          <w:i/>
+          <w:iCs/>
+        </w:rPr>
+      </w:pPr>
+      <w:r>
+        <w:rPr>
+          <w:i/>
+          <w:iCs/>
+        </w:rPr>
+        <w:t>Figure 2: Flow chart for how the Arduino work</w:t>
+      </w:r>
+    </w:p>
+    <w:p>
+      <w:pPr>
+        <w:spacing w:line="360" w:lineRule="auto"/>
+      </w:pPr>
+      <w:r>
+        <w:lastRenderedPageBreak/>
+        <w:t xml:space="preserve">For the above chart, </w:t>
+      </w:r>
+      <w:r>
+        <w:t xml:space="preserve">the Arduino code runs in the order and keeps looping. The data are humidity and temperature will be received from the DHT22. It can be divided into 2 modes: for the first mode when the user input ‘1’ to the Arduino, the code will automatically run and detect the humidity it receives from the DHT22 sensor. If the user enters ‘2’ or ‘3’ or ‘4’ to the Arduino, the current mode will switch to 2 and perform the action of </w:t>
+      </w:r>
+      <w:r>
+        <w:t>setting</w:t>
+      </w:r>
+      <w:r>
+        <w:t xml:space="preserve"> the corresponding pin to HIGH and other pins to LOW state.</w:t>
+      </w:r>
+    </w:p>
+    <w:p>
+      <w:pPr>
+        <w:spacing w:line="360" w:lineRule="auto"/>
+        <w:jc w:val="center"/>
+      </w:pPr>
+      <w:r>
+        <w:rPr>
+          <w:noProof/>
+        </w:rPr>
+        <w:drawing>
+          <wp:inline distT="0" distB="0" distL="0" distR="0" wp14:anchorId="07A69FA8" wp14:editId="5988583D">
+            <wp:extent cx="4436198" cy="6357438"/>
+            <wp:effectExtent l="0" t="0" r="2540" b="5715"/>
+            <wp:docPr id="323733919" name="Picture 8"/>
+            <wp:cNvGraphicFramePr>
+              <a:graphicFrameLocks xmlns:a="http://schemas.openxmlformats.org/drawingml/2006/main" noChangeAspect="1"/>
+            </wp:cNvGraphicFramePr>
+            <a:graphic xmlns:a="http://schemas.openxmlformats.org/drawingml/2006/main">
+              <a:graphicData uri="http://schemas.openxmlformats.org/drawingml/2006/picture">
+                <pic:pic xmlns:pic="http://schemas.openxmlformats.org/drawingml/2006/picture">
+                  <pic:nvPicPr>
+                    <pic:cNvPr id="0" name="Picture 8"/>
+                    <pic:cNvPicPr>
+                      <a:picLocks noChangeAspect="1" noChangeArrowheads="1"/>
+                    </pic:cNvPicPr>
+                  </pic:nvPicPr>
+                  <pic:blipFill>
+                    <a:blip r:embed="rId7">
+                      <a:extLst>
+                        <a:ext uri="{28A0092B-C50C-407E-A947-70E740481C1C}">
+                          <a14:useLocalDpi xmlns:a14="http://schemas.microsoft.com/office/drawing/2010/main" val="0"/>
+                        </a:ext>
+                      </a:extLst>
+                    </a:blip>
+                    <a:srcRect/>
+                    <a:stretch>
+                      <a:fillRect/>
+                    </a:stretch>
+                  </pic:blipFill>
+                  <pic:spPr bwMode="auto">
+                    <a:xfrm>
+                      <a:off x="0" y="0"/>
+                      <a:ext cx="4438901" cy="6361311"/>
+                    </a:xfrm>
+                    <a:prstGeom prst="rect">
+                      <a:avLst/>
+                    </a:prstGeom>
+                    <a:noFill/>
+                    <a:ln>
+                      <a:noFill/>
+                    </a:ln>
+                  </pic:spPr>
+                </pic:pic>
+              </a:graphicData>
+            </a:graphic>
+          </wp:inline>
+        </w:drawing>
+      </w:r>
+    </w:p>
+    <w:p>
+      <w:pPr>
+        <w:spacing w:line="360" w:lineRule="auto"/>
+        <w:jc w:val="center"/>
+        <w:rPr>
+          <w:i/>
+          <w:iCs/>
+        </w:rPr>
+      </w:pPr>
+      <w:r>
+        <w:rPr>
+          <w:i/>
+          <w:iCs/>
+        </w:rPr>
+        <w:t xml:space="preserve">Figure 3: Flow chart for how the python program </w:t>
+      </w:r>
+      <w:proofErr w:type="gramStart"/>
+      <w:r>
+        <w:rPr>
+          <w:i/>
+          <w:iCs/>
+        </w:rPr>
+        <w:t>work</w:t>
+      </w:r>
+      <w:proofErr w:type="gramEnd"/>
+      <w:r>
+        <w:rPr>
+          <w:i/>
+          <w:iCs/>
+        </w:rPr>
+        <w:t xml:space="preserve"> and send request.</w:t>
+      </w:r>
+    </w:p>
+    <w:p>
+      <w:pPr>
+        <w:spacing w:line="360" w:lineRule="auto"/>
+      </w:pPr>
     </w:p>
     <w:p>
       <w:pPr>
@@ -467,6 +756,107 @@
         <w:t>Implementation</w:t>
       </w:r>
     </w:p>
+    <w:p/>
+    <w:p>
+      <w:pPr>
+        <w:pStyle w:val="Heading2"/>
+        <w:numPr>
+          <w:ilvl w:val="1"/>
+          <w:numId w:val="1"/>
+        </w:numPr>
+        <w:spacing w:line="360" w:lineRule="auto"/>
+      </w:pPr>
+      <w:r>
+        <w:lastRenderedPageBreak/>
+        <w:t>Sensors</w:t>
+      </w:r>
+      <w:r>
+        <w:rPr>
+          <w:noProof/>
+        </w:rPr>
+        <w:lastRenderedPageBreak/>
+        <w:drawing>
+          <wp:inline distT="0" distB="0" distL="0" distR="0" wp14:anchorId="4FAAB0C8" wp14:editId="5CF4B149">
+            <wp:extent cx="5804535" cy="8221345"/>
+            <wp:effectExtent l="0" t="0" r="5715" b="8255"/>
+            <wp:docPr id="1561911819" name="Picture 2"/>
+            <wp:cNvGraphicFramePr>
+              <a:graphicFrameLocks xmlns:a="http://schemas.openxmlformats.org/drawingml/2006/main" noChangeAspect="1"/>
+            </wp:cNvGraphicFramePr>
+            <a:graphic xmlns:a="http://schemas.openxmlformats.org/drawingml/2006/main">
+              <a:graphicData uri="http://schemas.openxmlformats.org/drawingml/2006/picture">
+                <pic:pic xmlns:pic="http://schemas.openxmlformats.org/drawingml/2006/picture">
+                  <pic:nvPicPr>
+                    <pic:cNvPr id="0" name="Picture 2"/>
+                    <pic:cNvPicPr>
+                      <a:picLocks noChangeAspect="1" noChangeArrowheads="1"/>
+                    </pic:cNvPicPr>
+                  </pic:nvPicPr>
+                  <pic:blipFill>
+                    <a:blip r:embed="rId8">
+                      <a:extLst>
+                        <a:ext uri="{28A0092B-C50C-407E-A947-70E740481C1C}">
+                          <a14:useLocalDpi xmlns:a14="http://schemas.microsoft.com/office/drawing/2010/main" val="0"/>
+                        </a:ext>
+                      </a:extLst>
+                    </a:blip>
+                    <a:srcRect/>
+                    <a:stretch>
+                      <a:fillRect/>
+                    </a:stretch>
+                  </pic:blipFill>
+                  <pic:spPr bwMode="auto">
+                    <a:xfrm>
+                      <a:off x="0" y="0"/>
+                      <a:ext cx="5804535" cy="8221345"/>
+                    </a:xfrm>
+                    <a:prstGeom prst="rect">
+                      <a:avLst/>
+                    </a:prstGeom>
+                    <a:noFill/>
+                    <a:ln>
+                      <a:noFill/>
+                    </a:ln>
+                  </pic:spPr>
+                </pic:pic>
+              </a:graphicData>
+            </a:graphic>
+          </wp:inline>
+        </w:drawing>
+      </w:r>
+    </w:p>
+    <w:p/>
+    <w:p/>
+    <w:p>
+      <w:pPr>
+        <w:pStyle w:val="Heading2"/>
+        <w:numPr>
+          <w:ilvl w:val="1"/>
+          <w:numId w:val="1"/>
+        </w:numPr>
+        <w:spacing w:line="360" w:lineRule="auto"/>
+      </w:pPr>
+      <w:r>
+        <w:t>Actuators</w:t>
+      </w:r>
+    </w:p>
+    <w:p/>
+    <w:p/>
+    <w:p>
+      <w:pPr>
+        <w:pStyle w:val="Heading2"/>
+        <w:numPr>
+          <w:ilvl w:val="1"/>
+          <w:numId w:val="1"/>
+        </w:numPr>
+        <w:spacing w:line="360" w:lineRule="auto"/>
+      </w:pPr>
+      <w:r>
+        <w:t xml:space="preserve">Software/Libraries: </w:t>
+      </w:r>
+    </w:p>
+    <w:p/>
+    <w:p/>
     <w:p>
       <w:pPr>
         <w:spacing w:line="360" w:lineRule="auto"/>
@@ -497,6 +887,97 @@
       <w:r>
         <w:t>Resources</w:t>
       </w:r>
+    </w:p>
+    <w:p>
+      <w:pPr>
+        <w:pStyle w:val="NormalWeb"/>
+        <w:spacing w:before="0" w:beforeAutospacing="0" w:after="240" w:afterAutospacing="0" w:line="360" w:lineRule="atLeast"/>
+        <w:rPr>
+          <w:color w:val="000000"/>
+        </w:rPr>
+      </w:pPr>
+      <w:r>
+        <w:rPr>
+          <w:color w:val="000000"/>
+        </w:rPr>
+        <w:t>Circuit Basics (2023). </w:t>
+      </w:r>
+      <w:r>
+        <w:rPr>
+          <w:i/>
+          <w:iCs/>
+          <w:color w:val="000000"/>
+        </w:rPr>
+        <w:t>How to Use a DHT11 Humidity Sensor on the Arduino - Ultimate Guide to the Arduino #38</w:t>
+      </w:r>
+      <w:r>
+        <w:rPr>
+          <w:color w:val="000000"/>
+        </w:rPr>
+        <w:t>. </w:t>
+      </w:r>
+      <w:r>
+        <w:rPr>
+          <w:i/>
+          <w:iCs/>
+          <w:color w:val="000000"/>
+        </w:rPr>
+        <w:t>YouTube</w:t>
+      </w:r>
+      <w:r>
+        <w:rPr>
+          <w:color w:val="000000"/>
+        </w:rPr>
+        <w:t xml:space="preserve">. Available at: https://www.youtube.com/watch?v=dJJAQxyryoQ [Accessed </w:t>
+      </w:r>
+      <w:r>
+        <w:rPr>
+          <w:color w:val="000000"/>
+        </w:rPr>
+        <w:t>25</w:t>
+      </w:r>
+      <w:r>
+        <w:rPr>
+          <w:color w:val="000000"/>
+        </w:rPr>
+        <w:t xml:space="preserve"> Oct. 2023].</w:t>
+      </w:r>
+    </w:p>
+    <w:p>
+      <w:pPr>
+        <w:pStyle w:val="NormalWeb"/>
+        <w:spacing w:before="0" w:beforeAutospacing="0" w:after="240" w:afterAutospacing="0" w:line="360" w:lineRule="atLeast"/>
+        <w:rPr>
+          <w:color w:val="000000"/>
+        </w:rPr>
+      </w:pPr>
+    </w:p>
+    <w:p>
+      <w:pPr>
+        <w:pStyle w:val="NormalWeb"/>
+        <w:spacing w:before="0" w:beforeAutospacing="0" w:after="240" w:afterAutospacing="0" w:line="360" w:lineRule="atLeast"/>
+        <w:rPr>
+          <w:color w:val="000000"/>
+        </w:rPr>
+      </w:pPr>
+    </w:p>
+    <w:p>
+      <w:pPr>
+        <w:pStyle w:val="NormalWeb"/>
+        <w:spacing w:before="0" w:beforeAutospacing="0" w:after="240" w:afterAutospacing="0" w:line="360" w:lineRule="atLeast"/>
+        <w:rPr>
+          <w:color w:val="000000"/>
+        </w:rPr>
+      </w:pPr>
+    </w:p>
+    <w:p>
+      <w:pPr>
+        <w:pStyle w:val="NormalWeb"/>
+        <w:spacing w:before="0" w:beforeAutospacing="0" w:after="240" w:afterAutospacing="0" w:line="360" w:lineRule="atLeast"/>
+        <w:rPr>
+          <w:color w:val="000000"/>
+        </w:rPr>
+      </w:pPr>
     </w:p>
     <w:p>
       <w:pPr>
@@ -557,6 +1038,118 @@
 <file path=word/numbering.xml><?xml version="1.0" encoding="utf-8"?>
 <w:numbering xmlns:wpc="http://schemas.microsoft.com/office/word/2010/wordprocessingCanvas" xmlns:cx="http://schemas.microsoft.com/office/drawing/2014/chartex" xmlns:cx1="http://schemas.microsoft.com/office/drawing/2015/9/8/chartex" xmlns:cx2="http://schemas.microsoft.com/office/drawing/2015/10/21/chartex" xmlns:cx3="http://schemas.microsoft.com/office/drawing/2016/5/9/chartex" xmlns:cx4="http://schemas.microsoft.com/office/drawing/2016/5/10/chartex" xmlns:cx5="http://schemas.microsoft.com/office/drawing/2016/5/11/chartex" xmlns:cx6="http://schemas.microsoft.com/office/drawing/2016/5/12/chartex" xmlns:cx7="http://schemas.microsoft.com/office/drawing/2016/5/13/chartex" xmlns:cx8="http://schemas.microsoft.com/office/drawing/2016/5/14/chartex" xmlns:mc="http://schemas.openxmlformats.org/markup-compatibility/2006" xmlns:aink="http://schemas.microsoft.com/office/drawing/2016/ink" xmlns:am3d="http://schemas.microsoft.com/office/drawing/2017/model3d" xmlns:o="urn:schemas-microsoft-com:office:office" xmlns:oel="http://schemas.microsoft.com/office/2019/extlst" xmlns:r="http://schemas.openxmlformats.org/officeDocument/2006/relationships" xmlns:m="http://schemas.openxmlformats.org/officeDocument/2006/math" xmlns:v="urn:schemas-microsoft-com:vml" xmlns:wp14="http://schemas.microsoft.com/office/word/2010/wordprocessingDrawing" xmlns:wp="http://schemas.openxmlformats.org/drawingml/2006/wordprocessingDrawing" xmlns:w10="urn:schemas-microsoft-com:office:word" xmlns:w="http://schemas.openxmlformats.org/wordprocessingml/2006/main" xmlns:w14="http://schemas.microsoft.com/office/word/2010/wordml" xmlns:w15="http://schemas.microsoft.com/office/word/2012/wordml" xmlns:w16cex="http://schemas.microsoft.com/office/word/2018/wordml/cex" xmlns:w16cid="http://schemas.microsoft.com/office/word/2016/wordml/cid" xmlns:w16="http://schemas.microsoft.com/office/word/2018/wordml" xmlns:w16sdtdh="http://schemas.microsoft.com/office/word/2020/wordml/sdtdatahash" xmlns:w16se="http://schemas.microsoft.com/office/word/2015/wordml/symex" xmlns:wpg="http://schemas.microsoft.com/office/word/2010/wordprocessingGroup" xmlns:wpi="http://schemas.microsoft.com/office/word/2010/wordprocessingInk" xmlns:wne="http://schemas.microsoft.com/office/word/2006/wordml" xmlns:wps="http://schemas.microsoft.com/office/word/2010/wordprocessingShape" mc:Ignorable="w14 w15 w16se w16cid w16 w16cex w16sdtdh wp14">
   <w:abstractNum w:abstractNumId="0" w15:restartNumberingAfterBreak="0">
+    <w:nsid w:val="49365DF8"/>
+    <w:multiLevelType w:val="hybridMultilevel"/>
+    <w:tmpl w:val="726CF5AE"/>
+    <w:lvl w:ilvl="0" w:tplc="449A2436">
+      <w:numFmt w:val="bullet"/>
+      <w:lvlText w:val="-"/>
+      <w:lvlJc w:val="left"/>
+      <w:pPr>
+        <w:ind w:left="720" w:hanging="360"/>
+      </w:pPr>
+      <w:rPr>
+        <w:rFonts w:ascii="Calibri" w:eastAsiaTheme="minorHAnsi" w:hAnsi="Calibri" w:cs="Calibri" w:hint="default"/>
+      </w:rPr>
+    </w:lvl>
+    <w:lvl w:ilvl="1" w:tplc="04090003" w:tentative="1">
+      <w:start w:val="1"/>
+      <w:numFmt w:val="bullet"/>
+      <w:lvlText w:val="o"/>
+      <w:lvlJc w:val="left"/>
+      <w:pPr>
+        <w:ind w:left="1440" w:hanging="360"/>
+      </w:pPr>
+      <w:rPr>
+        <w:rFonts w:ascii="Courier New" w:hAnsi="Courier New" w:cs="Courier New" w:hint="default"/>
+      </w:rPr>
+    </w:lvl>
+    <w:lvl w:ilvl="2" w:tplc="04090005" w:tentative="1">
+      <w:start w:val="1"/>
+      <w:numFmt w:val="bullet"/>
+      <w:lvlText w:val=""/>
+      <w:lvlJc w:val="left"/>
+      <w:pPr>
+        <w:ind w:left="2160" w:hanging="360"/>
+      </w:pPr>
+      <w:rPr>
+        <w:rFonts w:ascii="Wingdings" w:hAnsi="Wingdings" w:hint="default"/>
+      </w:rPr>
+    </w:lvl>
+    <w:lvl w:ilvl="3" w:tplc="04090001" w:tentative="1">
+      <w:start w:val="1"/>
+      <w:numFmt w:val="bullet"/>
+      <w:lvlText w:val=""/>
+      <w:lvlJc w:val="left"/>
+      <w:pPr>
+        <w:ind w:left="2880" w:hanging="360"/>
+      </w:pPr>
+      <w:rPr>
+        <w:rFonts w:ascii="Symbol" w:hAnsi="Symbol" w:hint="default"/>
+      </w:rPr>
+    </w:lvl>
+    <w:lvl w:ilvl="4" w:tplc="04090003" w:tentative="1">
+      <w:start w:val="1"/>
+      <w:numFmt w:val="bullet"/>
+      <w:lvlText w:val="o"/>
+      <w:lvlJc w:val="left"/>
+      <w:pPr>
+        <w:ind w:left="3600" w:hanging="360"/>
+      </w:pPr>
+      <w:rPr>
+        <w:rFonts w:ascii="Courier New" w:hAnsi="Courier New" w:cs="Courier New" w:hint="default"/>
+      </w:rPr>
+    </w:lvl>
+    <w:lvl w:ilvl="5" w:tplc="04090005" w:tentative="1">
+      <w:start w:val="1"/>
+      <w:numFmt w:val="bullet"/>
+      <w:lvlText w:val=""/>
+      <w:lvlJc w:val="left"/>
+      <w:pPr>
+        <w:ind w:left="4320" w:hanging="360"/>
+      </w:pPr>
+      <w:rPr>
+        <w:rFonts w:ascii="Wingdings" w:hAnsi="Wingdings" w:hint="default"/>
+      </w:rPr>
+    </w:lvl>
+    <w:lvl w:ilvl="6" w:tplc="04090001" w:tentative="1">
+      <w:start w:val="1"/>
+      <w:numFmt w:val="bullet"/>
+      <w:lvlText w:val=""/>
+      <w:lvlJc w:val="left"/>
+      <w:pPr>
+        <w:ind w:left="5040" w:hanging="360"/>
+      </w:pPr>
+      <w:rPr>
+        <w:rFonts w:ascii="Symbol" w:hAnsi="Symbol" w:hint="default"/>
+      </w:rPr>
+    </w:lvl>
+    <w:lvl w:ilvl="7" w:tplc="04090003" w:tentative="1">
+      <w:start w:val="1"/>
+      <w:numFmt w:val="bullet"/>
+      <w:lvlText w:val="o"/>
+      <w:lvlJc w:val="left"/>
+      <w:pPr>
+        <w:ind w:left="5760" w:hanging="360"/>
+      </w:pPr>
+      <w:rPr>
+        <w:rFonts w:ascii="Courier New" w:hAnsi="Courier New" w:cs="Courier New" w:hint="default"/>
+      </w:rPr>
+    </w:lvl>
+    <w:lvl w:ilvl="8" w:tplc="04090005" w:tentative="1">
+      <w:start w:val="1"/>
+      <w:numFmt w:val="bullet"/>
+      <w:lvlText w:val=""/>
+      <w:lvlJc w:val="left"/>
+      <w:pPr>
+        <w:ind w:left="6480" w:hanging="360"/>
+      </w:pPr>
+      <w:rPr>
+        <w:rFonts w:ascii="Wingdings" w:hAnsi="Wingdings" w:hint="default"/>
+      </w:rPr>
+    </w:lvl>
+  </w:abstractNum>
+  <w:abstractNum w:abstractNumId="1" w15:restartNumberingAfterBreak="0">
     <w:nsid w:val="666A2B8B"/>
     <w:multiLevelType w:val="hybridMultilevel"/>
     <w:tmpl w:val="C10ECC3E"/>
@@ -646,6 +1239,9 @@
     </w:lvl>
   </w:abstractNum>
   <w:num w:numId="1" w16cid:durableId="1181818978">
+    <w:abstractNumId w:val="1"/>
+  </w:num>
+  <w:num w:numId="2" w16cid:durableId="2120248507">
     <w:abstractNumId w:val="0"/>
   </w:num>
 </w:numbering>
@@ -1271,6 +1867,24 @@
       <w:szCs w:val="26"/>
     </w:rPr>
   </w:style>
+  <w:style w:type="paragraph" w:styleId="NormalWeb">
+    <w:name w:val="Normal (Web)"/>
+    <w:basedOn w:val="Normal"/>
+    <w:uiPriority w:val="99"/>
+    <w:semiHidden/>
+    <w:unhideWhenUsed/>
+    <w:rsid w:val="00046F49"/>
+    <w:pPr>
+      <w:spacing w:before="100" w:beforeAutospacing="1" w:after="100" w:afterAutospacing="1" w:line="240" w:lineRule="auto"/>
+    </w:pPr>
+    <w:rPr>
+      <w:rFonts w:ascii="Times New Roman" w:eastAsia="Times New Roman" w:hAnsi="Times New Roman" w:cs="Times New Roman"/>
+      <w:kern w:val="0"/>
+      <w:sz w:val="24"/>
+      <w:szCs w:val="24"/>
+      <w14:ligatures w14:val="none"/>
+    </w:rPr>
+  </w:style>
 </w:styles>
 </file>
 

</xml_diff>

<commit_message>
Add files to correct folders and building backend by Python
</commit_message>
<xml_diff>
--- a/Individual Assignment (Practical)/SWE30011_ThanhMinh_103809048.docx
+++ b/Individual Assignment (Practical)/SWE30011_ThanhMinh_103809048.docx
@@ -6,131 +6,133 @@
       <w:pPr>
         <w:pStyle w:val="Title"/>
         <w:spacing w:line="360" w:lineRule="auto"/>
-        <w:jc w:val="center"/>
         <w:rPr>
           <w:b/>
           <w:bCs/>
+        </w:rPr>
+      </w:pPr>
+    </w:p>
+    <w:p>
+      <w:pPr>
+        <w:pStyle w:val="Title"/>
+        <w:spacing w:line="360" w:lineRule="auto"/>
+        <w:jc w:val="center"/>
+        <w:rPr>
+          <w:b/>
+          <w:bCs/>
+        </w:rPr>
+      </w:pPr>
+      <w:r>
+        <w:rPr>
+          <w:b/>
+          <w:bCs/>
+        </w:rPr>
+        <w:t xml:space="preserve">IDIVIDUAL </w:t>
+      </w:r>
+      <w:r>
+        <w:rPr>
+          <w:b/>
+          <w:bCs/>
+        </w:rPr>
+        <w:t>ASSIGNMENT (</w:t>
+      </w:r>
+      <w:r>
+        <w:rPr>
+          <w:b/>
+          <w:bCs/>
+        </w:rPr>
+        <w:t>PRACTICAL)</w:t>
+      </w:r>
+    </w:p>
+    <w:p>
+      <w:pPr>
+        <w:pStyle w:val="Title"/>
+        <w:spacing w:line="360" w:lineRule="auto"/>
+        <w:jc w:val="center"/>
+        <w:rPr>
           <w:sz w:val="52"/>
           <w:szCs w:val="52"/>
         </w:rPr>
       </w:pPr>
-      <w:r>
-        <w:rPr>
-          <w:b/>
-          <w:bCs/>
+    </w:p>
+    <w:p>
+      <w:pPr>
+        <w:pStyle w:val="Title"/>
+        <w:spacing w:line="360" w:lineRule="auto"/>
+        <w:jc w:val="center"/>
+        <w:rPr>
           <w:sz w:val="52"/>
           <w:szCs w:val="52"/>
         </w:rPr>
-        <w:t xml:space="preserve">IDIVIDUAL </w:t>
-      </w:r>
-      <w:r>
-        <w:rPr>
-          <w:b/>
-          <w:bCs/>
+      </w:pPr>
+      <w:r>
+        <w:rPr>
           <w:sz w:val="52"/>
           <w:szCs w:val="52"/>
         </w:rPr>
-        <w:t>ASSIGNMENT (</w:t>
-      </w:r>
-      <w:r>
-        <w:rPr>
-          <w:b/>
-          <w:bCs/>
-          <w:sz w:val="52"/>
-          <w:szCs w:val="52"/>
-        </w:rPr>
-        <w:t>PRACTICAL)</w:t>
-      </w:r>
-    </w:p>
-    <w:p>
-      <w:pPr>
-        <w:pStyle w:val="Title"/>
+        <w:t>How IOT contribute to agriculture development</w:t>
+      </w:r>
+    </w:p>
+    <w:p>
+      <w:pPr>
+        <w:spacing w:line="360" w:lineRule="auto"/>
+        <w:rPr>
+          <w:sz w:val="28"/>
+          <w:szCs w:val="28"/>
+        </w:rPr>
+      </w:pPr>
+    </w:p>
+    <w:p>
+      <w:pPr>
+        <w:pStyle w:val="Subtitle"/>
         <w:spacing w:line="360" w:lineRule="auto"/>
         <w:jc w:val="center"/>
         <w:rPr>
-          <w:sz w:val="48"/>
-          <w:szCs w:val="48"/>
-        </w:rPr>
-      </w:pPr>
-    </w:p>
-    <w:p>
-      <w:pPr>
-        <w:pStyle w:val="Title"/>
+          <w:sz w:val="28"/>
+          <w:szCs w:val="28"/>
+        </w:rPr>
+      </w:pPr>
+      <w:r>
+        <w:rPr>
+          <w:sz w:val="28"/>
+          <w:szCs w:val="28"/>
+        </w:rPr>
+        <w:t>Author: Tran Thanh Minh</w:t>
+      </w:r>
+    </w:p>
+    <w:p>
+      <w:pPr>
+        <w:pStyle w:val="Subtitle"/>
         <w:spacing w:line="360" w:lineRule="auto"/>
         <w:jc w:val="center"/>
         <w:rPr>
-          <w:sz w:val="48"/>
-          <w:szCs w:val="48"/>
-        </w:rPr>
-      </w:pPr>
-      <w:r>
-        <w:rPr>
-          <w:sz w:val="48"/>
-          <w:szCs w:val="48"/>
-        </w:rPr>
-        <w:t>How IOT contribute to agriculture development</w:t>
-      </w:r>
-    </w:p>
-    <w:p>
-      <w:pPr>
-        <w:spacing w:line="360" w:lineRule="auto"/>
-        <w:rPr>
-          <w:sz w:val="24"/>
-          <w:szCs w:val="24"/>
-        </w:rPr>
-      </w:pPr>
-    </w:p>
-    <w:p>
-      <w:pPr>
-        <w:pStyle w:val="Subtitle"/>
+          <w:sz w:val="28"/>
+          <w:szCs w:val="28"/>
+        </w:rPr>
+      </w:pPr>
+      <w:r>
+        <w:rPr>
+          <w:sz w:val="28"/>
+          <w:szCs w:val="28"/>
+        </w:rPr>
+        <w:t>Student ID: 103809048</w:t>
+      </w:r>
+    </w:p>
+    <w:p>
+      <w:pPr>
         <w:spacing w:line="360" w:lineRule="auto"/>
         <w:jc w:val="center"/>
         <w:rPr>
-          <w:sz w:val="24"/>
-          <w:szCs w:val="24"/>
-        </w:rPr>
-      </w:pPr>
-      <w:r>
-        <w:rPr>
-          <w:sz w:val="24"/>
-          <w:szCs w:val="24"/>
-        </w:rPr>
-        <w:t>Author: Tran Thanh Minh</w:t>
-      </w:r>
-    </w:p>
-    <w:p>
-      <w:pPr>
-        <w:pStyle w:val="Subtitle"/>
-        <w:spacing w:line="360" w:lineRule="auto"/>
-        <w:jc w:val="center"/>
-        <w:rPr>
-          <w:sz w:val="24"/>
-          <w:szCs w:val="24"/>
-        </w:rPr>
-      </w:pPr>
-      <w:r>
-        <w:rPr>
-          <w:sz w:val="24"/>
-          <w:szCs w:val="24"/>
-        </w:rPr>
-        <w:t>Student ID: 103809048</w:t>
-      </w:r>
-    </w:p>
-    <w:p>
-      <w:pPr>
-        <w:spacing w:line="360" w:lineRule="auto"/>
-        <w:jc w:val="center"/>
-        <w:rPr>
           <w:rStyle w:val="Strong"/>
-          <w:sz w:val="24"/>
-          <w:szCs w:val="24"/>
+          <w:sz w:val="28"/>
+          <w:szCs w:val="28"/>
         </w:rPr>
       </w:pPr>
       <w:r>
         <w:rPr>
           <w:rStyle w:val="Strong"/>
-          <w:sz w:val="24"/>
-          <w:szCs w:val="24"/>
+          <w:sz w:val="28"/>
+          <w:szCs w:val="28"/>
         </w:rPr>
         <w:t>COS30011 – IoT Programming</w:t>
       </w:r>
@@ -143,8 +145,8 @@
           <w:rStyle w:val="Strong"/>
           <w:b w:val="0"/>
           <w:bCs w:val="0"/>
-          <w:sz w:val="24"/>
-          <w:szCs w:val="24"/>
+          <w:sz w:val="28"/>
+          <w:szCs w:val="28"/>
         </w:rPr>
       </w:pPr>
       <w:r>
@@ -152,8 +154,8 @@
           <w:rStyle w:val="Strong"/>
           <w:b w:val="0"/>
           <w:bCs w:val="0"/>
-          <w:sz w:val="24"/>
-          <w:szCs w:val="24"/>
+          <w:sz w:val="28"/>
+          <w:szCs w:val="28"/>
         </w:rPr>
         <w:t>Fall 2023</w:t>
       </w:r>
@@ -166,8 +168,8 @@
           <w:rStyle w:val="Strong"/>
           <w:b w:val="0"/>
           <w:bCs w:val="0"/>
-          <w:sz w:val="24"/>
-          <w:szCs w:val="24"/>
+          <w:sz w:val="28"/>
+          <w:szCs w:val="28"/>
         </w:rPr>
       </w:pPr>
       <w:r>
@@ -175,8 +177,8 @@
           <w:rStyle w:val="Strong"/>
           <w:b w:val="0"/>
           <w:bCs w:val="0"/>
-          <w:sz w:val="24"/>
-          <w:szCs w:val="24"/>
+          <w:sz w:val="28"/>
+          <w:szCs w:val="28"/>
         </w:rPr>
         <w:t>Lecturer: Tuan Tran</w:t>
       </w:r>
@@ -188,16 +190,16 @@
         <w:rPr>
           <w:i w:val="0"/>
           <w:iCs w:val="0"/>
-          <w:sz w:val="24"/>
-          <w:szCs w:val="24"/>
+          <w:sz w:val="28"/>
+          <w:szCs w:val="28"/>
         </w:rPr>
       </w:pPr>
       <w:r>
         <w:rPr>
           <w:i w:val="0"/>
           <w:iCs w:val="0"/>
-          <w:sz w:val="24"/>
-          <w:szCs w:val="24"/>
+          <w:sz w:val="28"/>
+          <w:szCs w:val="28"/>
         </w:rPr>
         <w:t>Swinburne University of Technology</w:t>
       </w:r>
@@ -205,38 +207,34 @@
     <w:p>
       <w:pPr>
         <w:spacing w:line="360" w:lineRule="auto"/>
-      </w:pPr>
-    </w:p>
-    <w:p>
-      <w:pPr>
-        <w:spacing w:line="360" w:lineRule="auto"/>
-        <w:rPr>
-          <w:b/>
-          <w:bCs/>
-          <w:sz w:val="24"/>
-          <w:szCs w:val="24"/>
-        </w:rPr>
-      </w:pPr>
-      <w:r>
-        <w:rPr>
-          <w:b/>
-          <w:bCs/>
-          <w:sz w:val="24"/>
-          <w:szCs w:val="24"/>
-        </w:rPr>
-        <w:t>Abstract</w:t>
-      </w:r>
-    </w:p>
-    <w:p>
-      <w:pPr>
-        <w:spacing w:line="360" w:lineRule="auto"/>
-      </w:pPr>
-    </w:p>
-    <w:p>
-      <w:pPr>
-        <w:spacing w:line="360" w:lineRule="auto"/>
-      </w:pPr>
-      <w:r>
+        <w:rPr>
+          <w:sz w:val="24"/>
+          <w:szCs w:val="24"/>
+        </w:rPr>
+      </w:pPr>
+    </w:p>
+    <w:p>
+      <w:pPr>
+        <w:spacing w:line="360" w:lineRule="auto"/>
+        <w:rPr>
+          <w:sz w:val="24"/>
+          <w:szCs w:val="24"/>
+        </w:rPr>
+      </w:pPr>
+    </w:p>
+    <w:p>
+      <w:pPr>
+        <w:spacing w:line="360" w:lineRule="auto"/>
+        <w:rPr>
+          <w:sz w:val="24"/>
+          <w:szCs w:val="24"/>
+        </w:rPr>
+      </w:pPr>
+      <w:r>
+        <w:rPr>
+          <w:sz w:val="24"/>
+          <w:szCs w:val="24"/>
+        </w:rPr>
         <w:br w:type="page"/>
       </w:r>
     </w:p>
@@ -248,8 +246,16 @@
           <w:numId w:val="1"/>
         </w:numPr>
         <w:spacing w:line="360" w:lineRule="auto"/>
-      </w:pPr>
-      <w:r>
+        <w:rPr>
+          <w:sz w:val="36"/>
+          <w:szCs w:val="36"/>
+        </w:rPr>
+      </w:pPr>
+      <w:r>
+        <w:rPr>
+          <w:sz w:val="36"/>
+          <w:szCs w:val="36"/>
+        </w:rPr>
         <w:lastRenderedPageBreak/>
         <w:t>Summary</w:t>
       </w:r>
@@ -262,8 +268,16 @@
           <w:numId w:val="1"/>
         </w:numPr>
         <w:spacing w:line="360" w:lineRule="auto"/>
-      </w:pPr>
-      <w:r>
+        <w:rPr>
+          <w:sz w:val="28"/>
+          <w:szCs w:val="28"/>
+        </w:rPr>
+      </w:pPr>
+      <w:r>
+        <w:rPr>
+          <w:sz w:val="28"/>
+          <w:szCs w:val="28"/>
+        </w:rPr>
         <w:t xml:space="preserve">Topic background </w:t>
       </w:r>
     </w:p>
@@ -271,8 +285,16 @@
       <w:pPr>
         <w:spacing w:line="360" w:lineRule="auto"/>
         <w:jc w:val="both"/>
-      </w:pPr>
-      <w:r>
+        <w:rPr>
+          <w:sz w:val="24"/>
+          <w:szCs w:val="24"/>
+        </w:rPr>
+      </w:pPr>
+      <w:r>
+        <w:rPr>
+          <w:sz w:val="24"/>
+          <w:szCs w:val="24"/>
+        </w:rPr>
         <w:t>The emergence of the Internet of Things (IoT) has ushered in a transformative era, reshaping industries across the globe. One sector profoundly impacted is agriculture, where the interconnectivity of devices and data-driven practices are revolutionizing traditional farming methods. In this context, my survey paper delves into the multifaceted influence of IoT innovation on agriculture, exploring its implications from precision farming to sustainable practices.</w:t>
       </w:r>
     </w:p>
@@ -280,16 +302,32 @@
       <w:pPr>
         <w:spacing w:line="360" w:lineRule="auto"/>
         <w:jc w:val="both"/>
-      </w:pPr>
-      <w:r>
+        <w:rPr>
+          <w:sz w:val="24"/>
+          <w:szCs w:val="24"/>
+        </w:rPr>
+      </w:pPr>
+      <w:r>
+        <w:rPr>
+          <w:sz w:val="24"/>
+          <w:szCs w:val="24"/>
+        </w:rPr>
         <w:t xml:space="preserve">Traditionally, agriculture has been characterized by tradition and manual labor. However, with the surge in global population and escalating environmental concerns, the necessity for more efficient, sustainable, and data-driven approaches to farming has become increasingly apparent. The integration of IoT into agriculture provides a technological frontier that addresses age-old challenges. This paper investigates how IoT enables farmers to remotely oversee their land and crops, receiving critical updates and insights on their smartphones or personal devices. This level of connectivity affords an unprecedented level of control and responsiveness, empowering </w:t>
       </w:r>
       <w:proofErr w:type="gramStart"/>
       <w:r>
-        <w:t>farmers,</w:t>
+        <w:rPr>
+          <w:sz w:val="24"/>
+          <w:szCs w:val="24"/>
+        </w:rPr>
+        <w:t>farmers</w:t>
       </w:r>
       <w:proofErr w:type="gramEnd"/>
       <w:r>
+        <w:rPr>
+          <w:sz w:val="24"/>
+          <w:szCs w:val="24"/>
+        </w:rPr>
         <w:t xml:space="preserve"> and citizens alike to take timely actions to mitigate potential risks and losses.</w:t>
       </w:r>
     </w:p>
@@ -297,14 +335,30 @@
       <w:pPr>
         <w:spacing w:line="360" w:lineRule="auto"/>
         <w:jc w:val="both"/>
-      </w:pPr>
-      <w:r>
+        <w:rPr>
+          <w:sz w:val="24"/>
+          <w:szCs w:val="24"/>
+        </w:rPr>
+      </w:pPr>
+      <w:r>
+        <w:rPr>
+          <w:sz w:val="24"/>
+          <w:szCs w:val="24"/>
+        </w:rPr>
         <w:t>In the realm of farming practices, the integration of IoT technologies has ushered in a new era of agricultural management and efficiency. Sustainable farming practices</w:t>
       </w:r>
       <w:r>
+        <w:rPr>
+          <w:sz w:val="24"/>
+          <w:szCs w:val="24"/>
+        </w:rPr>
         <w:t xml:space="preserve"> have</w:t>
       </w:r>
       <w:r>
+        <w:rPr>
+          <w:sz w:val="24"/>
+          <w:szCs w:val="24"/>
+        </w:rPr>
         <w:t xml:space="preserve"> been significantly bolstered by IoT. The continuous monitoring of environmental conditions facilitated by IoT assists in pest management and disease prevention.</w:t>
       </w:r>
     </w:p>
@@ -312,8 +366,16 @@
       <w:pPr>
         <w:spacing w:line="360" w:lineRule="auto"/>
         <w:jc w:val="both"/>
-      </w:pPr>
-      <w:r>
+        <w:rPr>
+          <w:sz w:val="24"/>
+          <w:szCs w:val="24"/>
+        </w:rPr>
+      </w:pPr>
+      <w:r>
+        <w:rPr>
+          <w:sz w:val="24"/>
+          <w:szCs w:val="24"/>
+        </w:rPr>
         <w:t>A proposed smart agriculture system for cornfields, utilizing wireless sensor networks and drones, is scrutinized for its benefits and limitations. The need for many sensors and the cost of drones are identified as challenges, despite the potential to improve crop yields.</w:t>
       </w:r>
     </w:p>
@@ -321,21 +383,53 @@
       <w:pPr>
         <w:spacing w:line="360" w:lineRule="auto"/>
         <w:jc w:val="both"/>
-      </w:pPr>
-      <w:r>
+        <w:rPr>
+          <w:sz w:val="24"/>
+          <w:szCs w:val="24"/>
+        </w:rPr>
+      </w:pPr>
+      <w:r>
+        <w:rPr>
+          <w:sz w:val="24"/>
+          <w:szCs w:val="24"/>
+        </w:rPr>
         <w:t>Lastly, the survey explores a smart farming system based on IoT sensors for data collection and cloud computing for analysis. Machine learning is employed to provide farmers with recommendations on enhancing crop yields and reducing environmental impact.</w:t>
       </w:r>
       <w:r>
+        <w:rPr>
+          <w:sz w:val="24"/>
+          <w:szCs w:val="24"/>
+        </w:rPr>
         <w:t xml:space="preserve"> E</w:t>
       </w:r>
       <w:r>
+        <w:rPr>
+          <w:sz w:val="24"/>
+          <w:szCs w:val="24"/>
+        </w:rPr>
         <w:t>mphasiz</w:t>
       </w:r>
       <w:r>
+        <w:rPr>
+          <w:sz w:val="24"/>
+          <w:szCs w:val="24"/>
+        </w:rPr>
         <w:t>ing</w:t>
       </w:r>
       <w:r>
-        <w:t xml:space="preserve"> the real-time data collection capabilities of IoT sensors, enabling farmers to make informed decisions for improved crop yields, reduced costs, and environmental sustainability. While acknowledging the transformative power of IoT, the survey paper also highlights existing challenges such as high costs and complexity that need addressing for widespread adoption in agriculture. As IoT continues to evolve, its role in agriculture is poised to grow, contributing to a more efficient, profitable, and sustainable future for farmers and industry.</w:t>
+        <w:rPr>
+          <w:sz w:val="24"/>
+          <w:szCs w:val="24"/>
+        </w:rPr>
+        <w:t xml:space="preserve"> the real-time data collection capabilities of IoT sensors, enabling farmers to make informed decisions for improved crop yields, reduced costs, and environmental sustainability. While acknowledging </w:t>
+      </w:r>
+      <w:r>
+        <w:rPr>
+          <w:sz w:val="24"/>
+          <w:szCs w:val="24"/>
+        </w:rPr>
+        <w:lastRenderedPageBreak/>
+        <w:t>the transformative power of IoT, the survey paper also highlights existing challenges such as high costs and complexity that need addressing for widespread adoption in agriculture. As IoT continues to evolve, its role in agriculture is poised to grow, contributing to a more efficient, profitable, and sustainable future for farmers and industry.</w:t>
       </w:r>
     </w:p>
     <w:p>
@@ -346,38 +440,442 @@
           <w:numId w:val="1"/>
         </w:numPr>
         <w:spacing w:line="360" w:lineRule="auto"/>
-      </w:pPr>
-      <w:r>
+        <w:rPr>
+          <w:sz w:val="28"/>
+          <w:szCs w:val="28"/>
+        </w:rPr>
+      </w:pPr>
+      <w:r>
+        <w:rPr>
+          <w:sz w:val="28"/>
+          <w:szCs w:val="28"/>
+        </w:rPr>
+        <w:t>Proposed system</w:t>
+      </w:r>
+    </w:p>
+    <w:p>
+      <w:pPr>
+        <w:spacing w:line="360" w:lineRule="auto"/>
+        <w:jc w:val="center"/>
+        <w:rPr>
+          <w:sz w:val="24"/>
+          <w:szCs w:val="24"/>
+        </w:rPr>
+      </w:pPr>
+      <w:r>
+        <w:rPr>
+          <w:noProof/>
+          <w:sz w:val="24"/>
+          <w:szCs w:val="24"/>
+        </w:rPr>
+        <w:drawing>
+          <wp:inline distT="0" distB="0" distL="0" distR="0" wp14:anchorId="27984379" wp14:editId="7DA23EA8">
+            <wp:extent cx="4279517" cy="2584450"/>
+            <wp:effectExtent l="0" t="0" r="6985" b="6350"/>
+            <wp:docPr id="916837984" name="Picture 2" descr="A black and white computer icons&#10;&#10;Description automatically generated"/>
+            <wp:cNvGraphicFramePr>
+              <a:graphicFrameLocks xmlns:a="http://schemas.openxmlformats.org/drawingml/2006/main" noChangeAspect="1"/>
+            </wp:cNvGraphicFramePr>
+            <a:graphic xmlns:a="http://schemas.openxmlformats.org/drawingml/2006/main">
+              <a:graphicData uri="http://schemas.openxmlformats.org/drawingml/2006/picture">
+                <pic:pic xmlns:pic="http://schemas.openxmlformats.org/drawingml/2006/picture">
+                  <pic:nvPicPr>
+                    <pic:cNvPr id="916837984" name="Picture 2" descr="A black and white computer icons&#10;&#10;Description automatically generated"/>
+                    <pic:cNvPicPr>
+                      <a:picLocks noChangeAspect="1" noChangeArrowheads="1"/>
+                    </pic:cNvPicPr>
+                  </pic:nvPicPr>
+                  <pic:blipFill>
+                    <a:blip r:embed="rId6">
+                      <a:extLst>
+                        <a:ext uri="{28A0092B-C50C-407E-A947-70E740481C1C}">
+                          <a14:useLocalDpi xmlns:a14="http://schemas.microsoft.com/office/drawing/2010/main" val="0"/>
+                        </a:ext>
+                      </a:extLst>
+                    </a:blip>
+                    <a:srcRect/>
+                    <a:stretch>
+                      <a:fillRect/>
+                    </a:stretch>
+                  </pic:blipFill>
+                  <pic:spPr bwMode="auto">
+                    <a:xfrm>
+                      <a:off x="0" y="0"/>
+                      <a:ext cx="4296586" cy="2594758"/>
+                    </a:xfrm>
+                    <a:prstGeom prst="rect">
+                      <a:avLst/>
+                    </a:prstGeom>
+                    <a:noFill/>
+                    <a:ln>
+                      <a:noFill/>
+                    </a:ln>
+                  </pic:spPr>
+                </pic:pic>
+              </a:graphicData>
+            </a:graphic>
+          </wp:inline>
+        </w:drawing>
+      </w:r>
+    </w:p>
+    <w:p>
+      <w:pPr>
+        <w:spacing w:line="360" w:lineRule="auto"/>
+        <w:jc w:val="center"/>
+        <w:rPr>
+          <w:i/>
+          <w:iCs/>
+          <w:sz w:val="24"/>
+          <w:szCs w:val="24"/>
+        </w:rPr>
+      </w:pPr>
+      <w:r>
+        <w:rPr>
+          <w:i/>
+          <w:iCs/>
+          <w:sz w:val="24"/>
+          <w:szCs w:val="24"/>
+        </w:rPr>
+        <w:t>Figure 1: Sketch of proposed system</w:t>
+      </w:r>
+    </w:p>
+    <w:p>
+      <w:pPr>
+        <w:spacing w:line="360" w:lineRule="auto"/>
+        <w:jc w:val="both"/>
+        <w:rPr>
+          <w:sz w:val="24"/>
+          <w:szCs w:val="24"/>
+        </w:rPr>
+      </w:pPr>
+      <w:r>
+        <w:rPr>
+          <w:sz w:val="24"/>
+          <w:szCs w:val="24"/>
+        </w:rPr>
+        <w:t xml:space="preserve">The proposed system consists of the following components: </w:t>
+      </w:r>
+    </w:p>
+    <w:p>
+      <w:pPr>
+        <w:pStyle w:val="ListParagraph"/>
+        <w:numPr>
+          <w:ilvl w:val="0"/>
+          <w:numId w:val="4"/>
+        </w:numPr>
+        <w:spacing w:line="360" w:lineRule="auto"/>
+        <w:jc w:val="both"/>
+        <w:rPr>
+          <w:sz w:val="24"/>
+          <w:szCs w:val="24"/>
+        </w:rPr>
+      </w:pPr>
+      <w:r>
+        <w:rPr>
+          <w:sz w:val="24"/>
+          <w:szCs w:val="24"/>
+        </w:rPr>
+        <w:t>Sensors: The sensors collect data about the environment, such as temperature and humidity.</w:t>
+      </w:r>
+    </w:p>
+    <w:p>
+      <w:pPr>
+        <w:pStyle w:val="ListParagraph"/>
+        <w:numPr>
+          <w:ilvl w:val="0"/>
+          <w:numId w:val="4"/>
+        </w:numPr>
+        <w:spacing w:line="360" w:lineRule="auto"/>
+        <w:jc w:val="both"/>
+        <w:rPr>
+          <w:sz w:val="24"/>
+          <w:szCs w:val="24"/>
+        </w:rPr>
+      </w:pPr>
+      <w:r>
+        <w:rPr>
+          <w:sz w:val="24"/>
+          <w:szCs w:val="24"/>
+        </w:rPr>
+        <w:t xml:space="preserve">Edge server: the edge server collects data from the sensors and processes it in real time. It also can be used to write serial input into the Arduino board. </w:t>
+      </w:r>
+    </w:p>
+    <w:p>
+      <w:pPr>
+        <w:pStyle w:val="ListParagraph"/>
+        <w:numPr>
+          <w:ilvl w:val="0"/>
+          <w:numId w:val="4"/>
+        </w:numPr>
+        <w:spacing w:line="360" w:lineRule="auto"/>
+        <w:jc w:val="both"/>
+        <w:rPr>
+          <w:sz w:val="24"/>
+          <w:szCs w:val="24"/>
+        </w:rPr>
+      </w:pPr>
+      <w:r>
+        <w:rPr>
+          <w:sz w:val="24"/>
+          <w:szCs w:val="24"/>
+        </w:rPr>
+        <w:t>Database: The database stores the data collected by the sensors and the edge server.</w:t>
+      </w:r>
+    </w:p>
+    <w:p>
+      <w:pPr>
+        <w:spacing w:line="360" w:lineRule="auto"/>
+        <w:jc w:val="both"/>
+        <w:rPr>
+          <w:sz w:val="24"/>
+          <w:szCs w:val="24"/>
+        </w:rPr>
+      </w:pPr>
+      <w:r>
+        <w:rPr>
+          <w:sz w:val="24"/>
+          <w:szCs w:val="24"/>
+        </w:rPr>
+        <w:t xml:space="preserve">The clients can interact with the system through web browsers. </w:t>
+      </w:r>
+      <w:r>
+        <w:rPr>
+          <w:sz w:val="24"/>
+          <w:szCs w:val="24"/>
+        </w:rPr>
+        <w:t xml:space="preserve">This proposed system </w:t>
+      </w:r>
+      <w:r>
+        <w:rPr>
+          <w:sz w:val="24"/>
+          <w:szCs w:val="24"/>
+        </w:rPr>
+        <w:t>offers</w:t>
+      </w:r>
+      <w:r>
+        <w:rPr>
+          <w:sz w:val="24"/>
+          <w:szCs w:val="24"/>
+        </w:rPr>
+        <w:t xml:space="preserve"> </w:t>
+      </w:r>
+      <w:r>
+        <w:rPr>
+          <w:sz w:val="24"/>
+          <w:szCs w:val="24"/>
+        </w:rPr>
+        <w:t>several</w:t>
+      </w:r>
+      <w:r>
+        <w:rPr>
+          <w:sz w:val="24"/>
+          <w:szCs w:val="24"/>
+        </w:rPr>
+        <w:t xml:space="preserve"> benefits </w:t>
+      </w:r>
+      <w:r>
+        <w:rPr>
+          <w:sz w:val="24"/>
+          <w:szCs w:val="24"/>
+        </w:rPr>
+        <w:t>including</w:t>
+      </w:r>
+      <w:r>
+        <w:rPr>
+          <w:sz w:val="24"/>
+          <w:szCs w:val="24"/>
+        </w:rPr>
+        <w:t xml:space="preserve"> Real-time monitoring, distributed architecture</w:t>
+      </w:r>
+      <w:r>
+        <w:rPr>
+          <w:sz w:val="24"/>
+          <w:szCs w:val="24"/>
+        </w:rPr>
+        <w:t>, and scalability</w:t>
+      </w:r>
+      <w:r>
+        <w:rPr>
+          <w:sz w:val="24"/>
+          <w:szCs w:val="24"/>
+        </w:rPr>
+        <w:t xml:space="preserve">. </w:t>
+      </w:r>
+      <w:r>
+        <w:rPr>
+          <w:sz w:val="24"/>
+          <w:szCs w:val="24"/>
+        </w:rPr>
+        <w:t xml:space="preserve">The system can monitor the real-time and detect changes </w:t>
+      </w:r>
+      <w:r>
+        <w:rPr>
+          <w:sz w:val="24"/>
+          <w:szCs w:val="24"/>
+        </w:rPr>
+        <w:t>immediately,</w:t>
+      </w:r>
+      <w:r>
+        <w:rPr>
+          <w:sz w:val="24"/>
+          <w:szCs w:val="24"/>
+        </w:rPr>
+        <w:t xml:space="preserve"> </w:t>
+      </w:r>
+      <w:r>
+        <w:rPr>
+          <w:sz w:val="24"/>
+          <w:szCs w:val="24"/>
+        </w:rPr>
+        <w:t>allowing</w:t>
+      </w:r>
+      <w:r>
+        <w:rPr>
+          <w:sz w:val="24"/>
+          <w:szCs w:val="24"/>
+        </w:rPr>
+        <w:t xml:space="preserve"> the system to respond to changes quickly and alert through actuators. </w:t>
+      </w:r>
+      <w:r>
+        <w:rPr>
+          <w:sz w:val="24"/>
+          <w:szCs w:val="24"/>
+        </w:rPr>
+        <w:t xml:space="preserve">The components of the system are in different places and make the system more scalable and reliable and can be expanded by adding more sensors and actuators. </w:t>
+      </w:r>
+      <w:r>
+        <w:rPr>
+          <w:sz w:val="24"/>
+          <w:szCs w:val="24"/>
+        </w:rPr>
+        <w:t xml:space="preserve">This system can help to monitor and control devices in an agriculture </w:t>
+      </w:r>
+      <w:r>
+        <w:rPr>
+          <w:sz w:val="24"/>
+          <w:szCs w:val="24"/>
+        </w:rPr>
         <w:lastRenderedPageBreak/>
-        <w:t>Proposed system</w:t>
-      </w:r>
-    </w:p>
-    <w:p>
-      <w:pPr>
-        <w:spacing w:line="360" w:lineRule="auto"/>
-      </w:pPr>
-    </w:p>
-    <w:p>
-      <w:pPr>
-        <w:spacing w:line="360" w:lineRule="auto"/>
-      </w:pPr>
-    </w:p>
-    <w:p>
-      <w:pPr>
-        <w:spacing w:line="360" w:lineRule="auto"/>
-      </w:pPr>
-    </w:p>
-    <w:p>
-      <w:pPr>
-        <w:spacing w:line="360" w:lineRule="auto"/>
-      </w:pPr>
-      <w:r>
+        <w:t xml:space="preserve">setting such as irrigation systems and greenhouses. This system also </w:t>
+      </w:r>
+      <w:r>
+        <w:rPr>
+          <w:sz w:val="24"/>
+          <w:szCs w:val="24"/>
+        </w:rPr>
+        <w:t>involves</w:t>
+      </w:r>
+      <w:r>
+        <w:rPr>
+          <w:sz w:val="24"/>
+          <w:szCs w:val="24"/>
+        </w:rPr>
+        <w:t xml:space="preserve"> the use of storage MySQL</w:t>
+      </w:r>
+      <w:r>
+        <w:rPr>
+          <w:sz w:val="24"/>
+          <w:szCs w:val="24"/>
+        </w:rPr>
+        <w:t xml:space="preserve"> and can store both </w:t>
+      </w:r>
+      <w:r>
+        <w:rPr>
+          <w:sz w:val="24"/>
+          <w:szCs w:val="24"/>
+        </w:rPr>
+        <w:t>humidity, temperature,</w:t>
+      </w:r>
+      <w:r>
+        <w:rPr>
+          <w:sz w:val="24"/>
+          <w:szCs w:val="24"/>
+        </w:rPr>
+        <w:t xml:space="preserve"> and current time stamp for managing. </w:t>
+      </w:r>
+    </w:p>
+    <w:p>
+      <w:pPr>
+        <w:spacing w:line="360" w:lineRule="auto"/>
+        <w:jc w:val="both"/>
+        <w:rPr>
+          <w:color w:val="000000"/>
+          <w:sz w:val="24"/>
+          <w:szCs w:val="24"/>
+          <w:shd w:val="clear" w:color="auto" w:fill="FFFFFF"/>
+        </w:rPr>
+      </w:pPr>
+      <w:r>
+        <w:rPr>
+          <w:sz w:val="24"/>
+          <w:szCs w:val="24"/>
+        </w:rPr>
+        <w:t>For the sensor for collecting humidity and temperature, DHT22 is suitable for this use case, but humidity will be mainly used for controlling the system.</w:t>
+      </w:r>
+      <w:r>
+        <w:rPr>
+          <w:sz w:val="24"/>
+          <w:szCs w:val="24"/>
+        </w:rPr>
+        <w:t xml:space="preserve"> </w:t>
+      </w:r>
+      <w:r>
+        <w:rPr>
+          <w:sz w:val="24"/>
+          <w:szCs w:val="24"/>
+        </w:rPr>
+        <w:t xml:space="preserve">Humidity is about 60% - 80% is ideal for </w:t>
+      </w:r>
+      <w:r>
+        <w:rPr>
+          <w:sz w:val="24"/>
+          <w:szCs w:val="24"/>
+        </w:rPr>
+        <w:t>plants</w:t>
+      </w:r>
+      <w:r>
+        <w:rPr>
+          <w:sz w:val="24"/>
+          <w:szCs w:val="24"/>
+        </w:rPr>
+        <w:t xml:space="preserve"> </w:t>
+      </w:r>
+      <w:r>
+        <w:rPr>
+          <w:color w:val="000000"/>
+          <w:sz w:val="24"/>
+          <w:szCs w:val="24"/>
+          <w:shd w:val="clear" w:color="auto" w:fill="FFFFFF"/>
+        </w:rPr>
+        <w:t>(PLNTS.com, 2021) but in this assignment I will change the humidity for trigger conditions so that changes in humidity can be easier to managed.</w:t>
+      </w:r>
+    </w:p>
+    <w:p>
+      <w:pPr>
+        <w:rPr>
+          <w:color w:val="000000"/>
+          <w:sz w:val="24"/>
+          <w:szCs w:val="24"/>
+          <w:shd w:val="clear" w:color="auto" w:fill="FFFFFF"/>
+        </w:rPr>
+      </w:pPr>
+      <w:r>
+        <w:rPr>
+          <w:color w:val="000000"/>
+          <w:sz w:val="24"/>
+          <w:szCs w:val="24"/>
+          <w:shd w:val="clear" w:color="auto" w:fill="FFFFFF"/>
+        </w:rPr>
         <w:br w:type="page"/>
       </w:r>
     </w:p>
     <w:p>
       <w:pPr>
         <w:spacing w:line="360" w:lineRule="auto"/>
+        <w:rPr>
+          <w:sz w:val="24"/>
+          <w:szCs w:val="24"/>
+        </w:rPr>
       </w:pPr>
     </w:p>
     <w:p>
@@ -388,8 +886,16 @@
           <w:numId w:val="1"/>
         </w:numPr>
         <w:spacing w:line="360" w:lineRule="auto"/>
-      </w:pPr>
-      <w:r>
+        <w:rPr>
+          <w:sz w:val="36"/>
+          <w:szCs w:val="36"/>
+        </w:rPr>
+      </w:pPr>
+      <w:r>
+        <w:rPr>
+          <w:sz w:val="36"/>
+          <w:szCs w:val="36"/>
+        </w:rPr>
         <w:t>Conceptual Design</w:t>
       </w:r>
     </w:p>
@@ -401,8 +907,16 @@
           <w:numId w:val="1"/>
         </w:numPr>
         <w:spacing w:line="360" w:lineRule="auto"/>
-      </w:pPr>
-      <w:r>
+        <w:rPr>
+          <w:sz w:val="28"/>
+          <w:szCs w:val="28"/>
+        </w:rPr>
+      </w:pPr>
+      <w:r>
+        <w:rPr>
+          <w:sz w:val="28"/>
+          <w:szCs w:val="28"/>
+        </w:rPr>
         <w:t>Block diagrams</w:t>
       </w:r>
     </w:p>
@@ -410,10 +924,16 @@
       <w:pPr>
         <w:spacing w:line="360" w:lineRule="auto"/>
         <w:jc w:val="center"/>
+        <w:rPr>
+          <w:sz w:val="24"/>
+          <w:szCs w:val="24"/>
+        </w:rPr>
       </w:pPr>
       <w:r>
         <w:rPr>
           <w:noProof/>
+          <w:sz w:val="24"/>
+          <w:szCs w:val="24"/>
         </w:rPr>
         <w:drawing>
           <wp:inline distT="0" distB="0" distL="0" distR="0" wp14:anchorId="7CD53C0A" wp14:editId="0A9F455B">
@@ -433,7 +953,7 @@
                     </pic:cNvPicPr>
                   </pic:nvPicPr>
                   <pic:blipFill>
-                    <a:blip r:embed="rId5">
+                    <a:blip r:embed="rId7">
                       <a:extLst>
                         <a:ext uri="{28A0092B-C50C-407E-A947-70E740481C1C}">
                           <a14:useLocalDpi xmlns:a14="http://schemas.microsoft.com/office/drawing/2010/main" val="0"/>
@@ -472,19 +992,43 @@
         <w:rPr>
           <w:i/>
           <w:iCs/>
+          <w:sz w:val="24"/>
+          <w:szCs w:val="24"/>
         </w:rPr>
       </w:pPr>
       <w:r>
         <w:rPr>
           <w:i/>
           <w:iCs/>
-        </w:rPr>
-        <w:t xml:space="preserve">Figure 1: </w:t>
+          <w:sz w:val="24"/>
+          <w:szCs w:val="24"/>
+        </w:rPr>
+        <w:t xml:space="preserve">Figure </w:t>
       </w:r>
       <w:r>
         <w:rPr>
           <w:i/>
           <w:iCs/>
+          <w:sz w:val="24"/>
+          <w:szCs w:val="24"/>
+        </w:rPr>
+        <w:t>2</w:t>
+      </w:r>
+      <w:r>
+        <w:rPr>
+          <w:i/>
+          <w:iCs/>
+          <w:sz w:val="24"/>
+          <w:szCs w:val="24"/>
+        </w:rPr>
+        <w:t xml:space="preserve">: </w:t>
+      </w:r>
+      <w:r>
+        <w:rPr>
+          <w:i/>
+          <w:iCs/>
+          <w:sz w:val="24"/>
+          <w:szCs w:val="24"/>
         </w:rPr>
         <w:t>Block diagram for proposed system</w:t>
       </w:r>
@@ -493,15 +1037,39 @@
       <w:pPr>
         <w:spacing w:line="360" w:lineRule="auto"/>
         <w:jc w:val="both"/>
-      </w:pPr>
-      <w:r>
+        <w:rPr>
+          <w:sz w:val="24"/>
+          <w:szCs w:val="24"/>
+        </w:rPr>
+      </w:pPr>
+      <w:r>
+        <w:rPr>
+          <w:sz w:val="24"/>
+          <w:szCs w:val="24"/>
+        </w:rPr>
         <w:t>First, the digital sensor (DHT11) will receive the data (Humidity and Temperature) from the environment then it will send the data to the Arduino board. Based on the data</w:t>
       </w:r>
       <w:r>
+        <w:rPr>
+          <w:sz w:val="24"/>
+          <w:szCs w:val="24"/>
+        </w:rPr>
         <w:t xml:space="preserve"> and conditions</w:t>
       </w:r>
       <w:r>
-        <w:t>, the Arduino board will trigger the actuator (LEDs) for notifying. The web application can show the front end and read the serial output from the Arduino board and display the data. Depending on the user, the web application can perform the action to store the data to the database (MySQL).</w:t>
+        <w:rPr>
+          <w:sz w:val="24"/>
+          <w:szCs w:val="24"/>
+        </w:rPr>
+        <w:t xml:space="preserve">, the Arduino board will trigger the actuator (LEDs) for notifying. The web application can show the </w:t>
+      </w:r>
+      <w:r>
+        <w:rPr>
+          <w:sz w:val="24"/>
+          <w:szCs w:val="24"/>
+        </w:rPr>
+        <w:lastRenderedPageBreak/>
+        <w:t>front end and read the serial output from the Arduino board and display the data. Depending on the user, the web application can perform the action to store the data to the database (MySQL).</w:t>
       </w:r>
     </w:p>
     <w:p>
@@ -512,9 +1080,16 @@
           <w:numId w:val="1"/>
         </w:numPr>
         <w:spacing w:line="360" w:lineRule="auto"/>
-      </w:pPr>
-      <w:r>
-        <w:lastRenderedPageBreak/>
+        <w:rPr>
+          <w:sz w:val="28"/>
+          <w:szCs w:val="28"/>
+        </w:rPr>
+      </w:pPr>
+      <w:r>
+        <w:rPr>
+          <w:sz w:val="28"/>
+          <w:szCs w:val="28"/>
+        </w:rPr>
         <w:t>UML diagram</w:t>
       </w:r>
     </w:p>
@@ -522,15 +1097,21 @@
       <w:pPr>
         <w:spacing w:line="360" w:lineRule="auto"/>
         <w:jc w:val="center"/>
+        <w:rPr>
+          <w:sz w:val="24"/>
+          <w:szCs w:val="24"/>
+        </w:rPr>
       </w:pPr>
       <w:r>
         <w:rPr>
           <w:noProof/>
+          <w:sz w:val="24"/>
+          <w:szCs w:val="24"/>
         </w:rPr>
         <w:drawing>
-          <wp:inline distT="0" distB="0" distL="0" distR="0" wp14:anchorId="67BABACD" wp14:editId="1A6726E2">
-            <wp:extent cx="5226050" cy="7398903"/>
-            <wp:effectExtent l="0" t="0" r="0" b="0"/>
+          <wp:inline distT="0" distB="0" distL="0" distR="0" wp14:anchorId="67BABACD" wp14:editId="0D70DDE5">
+            <wp:extent cx="4588262" cy="6495940"/>
+            <wp:effectExtent l="0" t="0" r="3175" b="635"/>
             <wp:docPr id="418397240" name="Picture 6"/>
             <wp:cNvGraphicFramePr>
               <a:graphicFrameLocks xmlns:a="http://schemas.openxmlformats.org/drawingml/2006/main" noChangeAspect="1"/>
@@ -540,6 +1121,1358 @@
                 <pic:pic xmlns:pic="http://schemas.openxmlformats.org/drawingml/2006/picture">
                   <pic:nvPicPr>
                     <pic:cNvPr id="0" name="Picture 6"/>
+                    <pic:cNvPicPr>
+                      <a:picLocks noChangeAspect="1" noChangeArrowheads="1"/>
+                    </pic:cNvPicPr>
+                  </pic:nvPicPr>
+                  <pic:blipFill>
+                    <a:blip r:embed="rId8">
+                      <a:extLst>
+                        <a:ext uri="{28A0092B-C50C-407E-A947-70E740481C1C}">
+                          <a14:useLocalDpi xmlns:a14="http://schemas.microsoft.com/office/drawing/2010/main" val="0"/>
+                        </a:ext>
+                      </a:extLst>
+                    </a:blip>
+                    <a:srcRect/>
+                    <a:stretch>
+                      <a:fillRect/>
+                    </a:stretch>
+                  </pic:blipFill>
+                  <pic:spPr bwMode="auto">
+                    <a:xfrm>
+                      <a:off x="0" y="0"/>
+                      <a:ext cx="4597577" cy="6509128"/>
+                    </a:xfrm>
+                    <a:prstGeom prst="rect">
+                      <a:avLst/>
+                    </a:prstGeom>
+                    <a:noFill/>
+                    <a:ln>
+                      <a:noFill/>
+                    </a:ln>
+                  </pic:spPr>
+                </pic:pic>
+              </a:graphicData>
+            </a:graphic>
+          </wp:inline>
+        </w:drawing>
+      </w:r>
+    </w:p>
+    <w:p>
+      <w:pPr>
+        <w:spacing w:line="360" w:lineRule="auto"/>
+        <w:jc w:val="center"/>
+        <w:rPr>
+          <w:i/>
+          <w:iCs/>
+          <w:sz w:val="24"/>
+          <w:szCs w:val="24"/>
+        </w:rPr>
+      </w:pPr>
+      <w:r>
+        <w:rPr>
+          <w:i/>
+          <w:iCs/>
+          <w:sz w:val="24"/>
+          <w:szCs w:val="24"/>
+        </w:rPr>
+        <w:t xml:space="preserve">Figure </w:t>
+      </w:r>
+      <w:r>
+        <w:rPr>
+          <w:i/>
+          <w:iCs/>
+          <w:sz w:val="24"/>
+          <w:szCs w:val="24"/>
+        </w:rPr>
+        <w:t>3</w:t>
+      </w:r>
+      <w:r>
+        <w:rPr>
+          <w:i/>
+          <w:iCs/>
+          <w:sz w:val="24"/>
+          <w:szCs w:val="24"/>
+        </w:rPr>
+        <w:t>: Flow chart for how the Arduino work</w:t>
+      </w:r>
+    </w:p>
+    <w:p>
+      <w:pPr>
+        <w:spacing w:line="360" w:lineRule="auto"/>
+        <w:rPr>
+          <w:sz w:val="24"/>
+          <w:szCs w:val="24"/>
+        </w:rPr>
+      </w:pPr>
+      <w:r>
+        <w:rPr>
+          <w:sz w:val="24"/>
+          <w:szCs w:val="24"/>
+        </w:rPr>
+        <w:lastRenderedPageBreak/>
+        <w:t xml:space="preserve">For the above chart, </w:t>
+      </w:r>
+      <w:r>
+        <w:rPr>
+          <w:sz w:val="24"/>
+          <w:szCs w:val="24"/>
+        </w:rPr>
+        <w:t xml:space="preserve">the Arduino code runs in the order and keeps looping. The data are humidity and temperature will be received from the DHT22. It can be divided into 2 modes: for the first mode when the user input ‘1’ to the Arduino, the code will automatically run and detect the humidity it receives from the DHT22 sensor. If the user enters ‘2’ or ‘3’ or ‘4’ to the Arduino, the current mode will switch to 2 and perform the action of </w:t>
+      </w:r>
+      <w:r>
+        <w:rPr>
+          <w:sz w:val="24"/>
+          <w:szCs w:val="24"/>
+        </w:rPr>
+        <w:t>setting</w:t>
+      </w:r>
+      <w:r>
+        <w:rPr>
+          <w:sz w:val="24"/>
+          <w:szCs w:val="24"/>
+        </w:rPr>
+        <w:t xml:space="preserve"> the corresponding pin to HIGH and other pins to LOW state.</w:t>
+      </w:r>
+    </w:p>
+    <w:p>
+      <w:pPr>
+        <w:spacing w:line="360" w:lineRule="auto"/>
+        <w:jc w:val="center"/>
+        <w:rPr>
+          <w:sz w:val="24"/>
+          <w:szCs w:val="24"/>
+        </w:rPr>
+      </w:pPr>
+      <w:r>
+        <w:rPr>
+          <w:noProof/>
+          <w:sz w:val="24"/>
+          <w:szCs w:val="24"/>
+        </w:rPr>
+        <w:drawing>
+          <wp:inline distT="0" distB="0" distL="0" distR="0" wp14:anchorId="07A69FA8" wp14:editId="4F4E37E7">
+            <wp:extent cx="4211967" cy="6036097"/>
+            <wp:effectExtent l="0" t="0" r="0" b="3175"/>
+            <wp:docPr id="323733919" name="Picture 8"/>
+            <wp:cNvGraphicFramePr>
+              <a:graphicFrameLocks xmlns:a="http://schemas.openxmlformats.org/drawingml/2006/main" noChangeAspect="1"/>
+            </wp:cNvGraphicFramePr>
+            <a:graphic xmlns:a="http://schemas.openxmlformats.org/drawingml/2006/main">
+              <a:graphicData uri="http://schemas.openxmlformats.org/drawingml/2006/picture">
+                <pic:pic xmlns:pic="http://schemas.openxmlformats.org/drawingml/2006/picture">
+                  <pic:nvPicPr>
+                    <pic:cNvPr id="0" name="Picture 8"/>
+                    <pic:cNvPicPr>
+                      <a:picLocks noChangeAspect="1" noChangeArrowheads="1"/>
+                    </pic:cNvPicPr>
+                  </pic:nvPicPr>
+                  <pic:blipFill>
+                    <a:blip r:embed="rId9">
+                      <a:extLst>
+                        <a:ext uri="{28A0092B-C50C-407E-A947-70E740481C1C}">
+                          <a14:useLocalDpi xmlns:a14="http://schemas.microsoft.com/office/drawing/2010/main" val="0"/>
+                        </a:ext>
+                      </a:extLst>
+                    </a:blip>
+                    <a:srcRect/>
+                    <a:stretch>
+                      <a:fillRect/>
+                    </a:stretch>
+                  </pic:blipFill>
+                  <pic:spPr bwMode="auto">
+                    <a:xfrm>
+                      <a:off x="0" y="0"/>
+                      <a:ext cx="4222202" cy="6050764"/>
+                    </a:xfrm>
+                    <a:prstGeom prst="rect">
+                      <a:avLst/>
+                    </a:prstGeom>
+                    <a:noFill/>
+                    <a:ln>
+                      <a:noFill/>
+                    </a:ln>
+                  </pic:spPr>
+                </pic:pic>
+              </a:graphicData>
+            </a:graphic>
+          </wp:inline>
+        </w:drawing>
+      </w:r>
+    </w:p>
+    <w:p>
+      <w:pPr>
+        <w:spacing w:line="360" w:lineRule="auto"/>
+        <w:jc w:val="center"/>
+        <w:rPr>
+          <w:i/>
+          <w:iCs/>
+          <w:sz w:val="24"/>
+          <w:szCs w:val="24"/>
+        </w:rPr>
+      </w:pPr>
+      <w:r>
+        <w:rPr>
+          <w:i/>
+          <w:iCs/>
+          <w:sz w:val="24"/>
+          <w:szCs w:val="24"/>
+        </w:rPr>
+        <w:t xml:space="preserve">Figure </w:t>
+      </w:r>
+      <w:r>
+        <w:rPr>
+          <w:i/>
+          <w:iCs/>
+          <w:sz w:val="24"/>
+          <w:szCs w:val="24"/>
+        </w:rPr>
+        <w:t>4</w:t>
+      </w:r>
+      <w:r>
+        <w:rPr>
+          <w:i/>
+          <w:iCs/>
+          <w:sz w:val="24"/>
+          <w:szCs w:val="24"/>
+        </w:rPr>
+        <w:t xml:space="preserve">: Flow chart for how the python program </w:t>
+      </w:r>
+      <w:r>
+        <w:rPr>
+          <w:i/>
+          <w:iCs/>
+          <w:sz w:val="24"/>
+          <w:szCs w:val="24"/>
+        </w:rPr>
+        <w:t>works</w:t>
+      </w:r>
+      <w:r>
+        <w:rPr>
+          <w:i/>
+          <w:iCs/>
+          <w:sz w:val="24"/>
+          <w:szCs w:val="24"/>
+        </w:rPr>
+        <w:t xml:space="preserve"> and send request.</w:t>
+      </w:r>
+    </w:p>
+    <w:p>
+      <w:pPr>
+        <w:spacing w:line="360" w:lineRule="auto"/>
+        <w:rPr>
+          <w:sz w:val="24"/>
+          <w:szCs w:val="24"/>
+        </w:rPr>
+      </w:pPr>
+      <w:r>
+        <w:rPr>
+          <w:sz w:val="24"/>
+          <w:szCs w:val="24"/>
+        </w:rPr>
+        <w:lastRenderedPageBreak/>
+        <w:t xml:space="preserve">For the above image, the description of the system is visualized. First, when the user accesses the web, the webpage will display and then when the user requests the data, the data will be fetched by Python and display back in the web. The user can choose whenever the Arduino runs automatically or manually for managing the state. If the user chooses to run automatically, the back end of the website will write the Serial input to the Arduino board and the program will auto run (refer to </w:t>
+      </w:r>
+      <w:r>
+        <w:rPr>
+          <w:sz w:val="24"/>
+          <w:szCs w:val="24"/>
+        </w:rPr>
+        <w:t>Figure</w:t>
+      </w:r>
+      <w:r>
+        <w:rPr>
+          <w:sz w:val="24"/>
+          <w:szCs w:val="24"/>
+        </w:rPr>
+        <w:t xml:space="preserve"> </w:t>
+      </w:r>
+      <w:r>
+        <w:rPr>
+          <w:sz w:val="24"/>
+          <w:szCs w:val="24"/>
+        </w:rPr>
+        <w:t>3</w:t>
+      </w:r>
+      <w:r>
+        <w:rPr>
+          <w:sz w:val="24"/>
+          <w:szCs w:val="24"/>
+        </w:rPr>
+        <w:t xml:space="preserve">). However, if the user chooses to run manually, the user can choose whenever to store the data in the database or not. In both cases, the first thing the backend of the web does is to read the data (humidity and temperature) from the Serial output. </w:t>
+      </w:r>
+      <w:r>
+        <w:rPr>
+          <w:sz w:val="24"/>
+          <w:szCs w:val="24"/>
+        </w:rPr>
+        <w:t xml:space="preserve">If the user chooses to store, the backend of the web will store the </w:t>
+      </w:r>
+      <w:r>
+        <w:rPr>
+          <w:sz w:val="24"/>
+          <w:szCs w:val="24"/>
+        </w:rPr>
+        <w:t>data (</w:t>
+      </w:r>
+      <w:r>
+        <w:rPr>
+          <w:sz w:val="24"/>
+          <w:szCs w:val="24"/>
+        </w:rPr>
+        <w:t>humidity, temperature)</w:t>
+      </w:r>
+      <w:r>
+        <w:rPr>
+          <w:sz w:val="24"/>
+          <w:szCs w:val="24"/>
+        </w:rPr>
+        <w:t xml:space="preserve"> in the database include the time and date of the current request. the backend of the web will send Serial input ‘2’ to the Arduino code and then the Arduino board will trigger the suitable pin to alert (refer to Figure </w:t>
+      </w:r>
+      <w:r>
+        <w:rPr>
+          <w:sz w:val="24"/>
+          <w:szCs w:val="24"/>
+        </w:rPr>
+        <w:t>4</w:t>
+      </w:r>
+      <w:r>
+        <w:rPr>
+          <w:sz w:val="24"/>
+          <w:szCs w:val="24"/>
+        </w:rPr>
+        <w:t>).</w:t>
+      </w:r>
+    </w:p>
+    <w:p>
+      <w:pPr>
+        <w:spacing w:line="360" w:lineRule="auto"/>
+        <w:rPr>
+          <w:sz w:val="24"/>
+          <w:szCs w:val="24"/>
+        </w:rPr>
+      </w:pPr>
+    </w:p>
+    <w:p>
+      <w:pPr>
+        <w:spacing w:line="360" w:lineRule="auto"/>
+        <w:rPr>
+          <w:sz w:val="24"/>
+          <w:szCs w:val="24"/>
+        </w:rPr>
+      </w:pPr>
+      <w:r>
+        <w:rPr>
+          <w:sz w:val="24"/>
+          <w:szCs w:val="24"/>
+        </w:rPr>
+        <w:br w:type="page"/>
+      </w:r>
+    </w:p>
+    <w:p>
+      <w:pPr>
+        <w:pStyle w:val="Heading1"/>
+        <w:numPr>
+          <w:ilvl w:val="0"/>
+          <w:numId w:val="1"/>
+        </w:numPr>
+        <w:spacing w:line="360" w:lineRule="auto"/>
+        <w:rPr>
+          <w:sz w:val="36"/>
+          <w:szCs w:val="36"/>
+        </w:rPr>
+      </w:pPr>
+      <w:r>
+        <w:rPr>
+          <w:sz w:val="36"/>
+          <w:szCs w:val="36"/>
+        </w:rPr>
+        <w:lastRenderedPageBreak/>
+        <w:t>Implementation</w:t>
+      </w:r>
+    </w:p>
+    <w:p>
+      <w:pPr>
+        <w:jc w:val="both"/>
+        <w:rPr>
+          <w:sz w:val="24"/>
+          <w:szCs w:val="24"/>
+        </w:rPr>
+      </w:pPr>
+      <w:r>
+        <w:rPr>
+          <w:sz w:val="24"/>
+          <w:szCs w:val="24"/>
+        </w:rPr>
+        <w:t xml:space="preserve">The Arduino servers as a node, collecting and processing data from sensors and </w:t>
+      </w:r>
+      <w:r>
+        <w:rPr>
+          <w:sz w:val="24"/>
+          <w:szCs w:val="24"/>
+        </w:rPr>
+        <w:t>sending it</w:t>
+      </w:r>
+      <w:r>
+        <w:rPr>
+          <w:sz w:val="24"/>
+          <w:szCs w:val="24"/>
+        </w:rPr>
+        <w:t xml:space="preserve"> to the edge server. The edge server processes this data further and communicates with </w:t>
+      </w:r>
+      <w:r>
+        <w:rPr>
+          <w:sz w:val="24"/>
+          <w:szCs w:val="24"/>
+        </w:rPr>
+        <w:t>a high</w:t>
+      </w:r>
+      <w:r>
+        <w:rPr>
+          <w:sz w:val="24"/>
+          <w:szCs w:val="24"/>
+        </w:rPr>
+        <w:t xml:space="preserve">-level system and </w:t>
+      </w:r>
+      <w:r>
+        <w:rPr>
+          <w:sz w:val="24"/>
+          <w:szCs w:val="24"/>
+        </w:rPr>
+        <w:t>displays</w:t>
+      </w:r>
+      <w:r>
+        <w:rPr>
+          <w:sz w:val="24"/>
+          <w:szCs w:val="24"/>
+        </w:rPr>
+        <w:t xml:space="preserve"> it on web page. </w:t>
+      </w:r>
+      <w:r>
+        <w:rPr>
+          <w:sz w:val="24"/>
+          <w:szCs w:val="24"/>
+        </w:rPr>
+        <w:t xml:space="preserve">The edge server powered by Python and Flask </w:t>
+      </w:r>
+      <w:r>
+        <w:rPr>
+          <w:sz w:val="24"/>
+          <w:szCs w:val="24"/>
+        </w:rPr>
+        <w:t>communicates</w:t>
+      </w:r>
+      <w:r>
+        <w:rPr>
+          <w:sz w:val="24"/>
+          <w:szCs w:val="24"/>
+        </w:rPr>
+        <w:t xml:space="preserve"> with Arduino through serial communication, fetching sensor data and sending control signals. </w:t>
+      </w:r>
+    </w:p>
+    <w:p>
+      <w:pPr>
+        <w:pStyle w:val="Heading2"/>
+        <w:numPr>
+          <w:ilvl w:val="1"/>
+          <w:numId w:val="1"/>
+        </w:numPr>
+        <w:spacing w:line="360" w:lineRule="auto"/>
+        <w:rPr>
+          <w:sz w:val="28"/>
+          <w:szCs w:val="28"/>
+        </w:rPr>
+      </w:pPr>
+      <w:r>
+        <w:rPr>
+          <w:sz w:val="28"/>
+          <w:szCs w:val="28"/>
+        </w:rPr>
+        <w:t>Sensors</w:t>
+      </w:r>
+    </w:p>
+    <w:p>
+      <w:pPr>
+        <w:jc w:val="both"/>
+        <w:rPr>
+          <w:sz w:val="24"/>
+          <w:szCs w:val="24"/>
+        </w:rPr>
+      </w:pPr>
+      <w:r>
+        <w:rPr>
+          <w:sz w:val="24"/>
+          <w:szCs w:val="24"/>
+        </w:rPr>
+        <w:t xml:space="preserve">DHT is a sensor for measuring the temperature and humidity of the surrounding environment. In this project, DHT is used to monitor the environmental conditions. This is crucial for applications such as climate control or data logging where knowing temperature and humidity is essential. </w:t>
+      </w:r>
+      <w:r>
+        <w:rPr>
+          <w:sz w:val="24"/>
+          <w:szCs w:val="24"/>
+        </w:rPr>
+        <w:t xml:space="preserve">The DHT22 is integrated with Arduino, which reads the sensor values and prints out Serial output in the customized format. It can take actions based on the data retrieved. </w:t>
+      </w:r>
+    </w:p>
+    <w:p>
+      <w:pPr>
+        <w:pStyle w:val="Heading2"/>
+        <w:numPr>
+          <w:ilvl w:val="1"/>
+          <w:numId w:val="1"/>
+        </w:numPr>
+        <w:spacing w:line="360" w:lineRule="auto"/>
+        <w:rPr>
+          <w:sz w:val="28"/>
+          <w:szCs w:val="28"/>
+        </w:rPr>
+      </w:pPr>
+      <w:r>
+        <w:rPr>
+          <w:sz w:val="28"/>
+          <w:szCs w:val="28"/>
+        </w:rPr>
+        <w:t>Actuators</w:t>
+      </w:r>
+    </w:p>
+    <w:p>
+      <w:pPr>
+        <w:pStyle w:val="ListParagraph"/>
+        <w:numPr>
+          <w:ilvl w:val="0"/>
+          <w:numId w:val="3"/>
+        </w:numPr>
+        <w:rPr>
+          <w:sz w:val="24"/>
+          <w:szCs w:val="24"/>
+        </w:rPr>
+      </w:pPr>
+      <w:r>
+        <w:rPr>
+          <w:sz w:val="24"/>
+          <w:szCs w:val="24"/>
+        </w:rPr>
+        <w:t>LED</w:t>
+      </w:r>
+      <w:r>
+        <w:rPr>
+          <w:sz w:val="24"/>
+          <w:szCs w:val="24"/>
+        </w:rPr>
+        <w:t xml:space="preserve"> is used in this project for status display. It can help to signal the specific conditions when the data received meets one of the conditions such as turning on it when a certain temperature is reached. It is integrated with the Arduino and controlled by the program logic to provide visual feedback. </w:t>
+      </w:r>
+    </w:p>
+    <w:p>
+      <w:pPr>
+        <w:pStyle w:val="ListParagraph"/>
+        <w:numPr>
+          <w:ilvl w:val="0"/>
+          <w:numId w:val="3"/>
+        </w:numPr>
+        <w:rPr>
+          <w:sz w:val="24"/>
+          <w:szCs w:val="24"/>
+        </w:rPr>
+      </w:pPr>
+      <w:r>
+        <w:rPr>
+          <w:sz w:val="24"/>
+          <w:szCs w:val="24"/>
+        </w:rPr>
+        <w:t xml:space="preserve">Fan motor </w:t>
+      </w:r>
+      <w:r>
+        <w:rPr>
+          <w:sz w:val="24"/>
+          <w:szCs w:val="24"/>
+        </w:rPr>
+        <w:t>serves</w:t>
+      </w:r>
+      <w:r>
+        <w:rPr>
+          <w:sz w:val="24"/>
+          <w:szCs w:val="24"/>
+        </w:rPr>
+        <w:t xml:space="preserve"> as drying the humidity based on the humidity readings from the DHT22. If the humidity </w:t>
+      </w:r>
+      <w:r>
+        <w:rPr>
+          <w:sz w:val="24"/>
+          <w:szCs w:val="24"/>
+        </w:rPr>
+        <w:t>goes</w:t>
+      </w:r>
+      <w:r>
+        <w:rPr>
+          <w:sz w:val="24"/>
+          <w:szCs w:val="24"/>
+        </w:rPr>
+        <w:t xml:space="preserve"> over the at some point, the fan motor activates to dry the environment. Integrating with the Arduino enables automated humidity control and </w:t>
+      </w:r>
+      <w:r>
+        <w:rPr>
+          <w:sz w:val="24"/>
+          <w:szCs w:val="24"/>
+        </w:rPr>
+        <w:t>is crucial</w:t>
+      </w:r>
+      <w:r>
+        <w:rPr>
+          <w:sz w:val="24"/>
+          <w:szCs w:val="24"/>
+        </w:rPr>
+        <w:t xml:space="preserve"> for real-life applications like cooling systems. </w:t>
+      </w:r>
+    </w:p>
+    <w:p>
+      <w:pPr>
+        <w:pStyle w:val="Heading2"/>
+        <w:numPr>
+          <w:ilvl w:val="1"/>
+          <w:numId w:val="1"/>
+        </w:numPr>
+        <w:spacing w:line="360" w:lineRule="auto"/>
+        <w:rPr>
+          <w:sz w:val="28"/>
+          <w:szCs w:val="28"/>
+        </w:rPr>
+      </w:pPr>
+      <w:r>
+        <w:rPr>
+          <w:sz w:val="28"/>
+          <w:szCs w:val="28"/>
+        </w:rPr>
+        <w:t xml:space="preserve">Software/Libraries: </w:t>
+      </w:r>
+    </w:p>
+    <w:p>
+      <w:pPr>
+        <w:jc w:val="both"/>
+        <w:rPr>
+          <w:sz w:val="24"/>
+          <w:szCs w:val="24"/>
+        </w:rPr>
+      </w:pPr>
+      <w:r>
+        <w:rPr>
+          <w:sz w:val="24"/>
+          <w:szCs w:val="24"/>
+        </w:rPr>
+        <w:t xml:space="preserve">Python is one of the programming languages used in this project along with its libraries like </w:t>
+      </w:r>
+      <w:proofErr w:type="spellStart"/>
+      <w:r>
+        <w:rPr>
+          <w:sz w:val="24"/>
+          <w:szCs w:val="24"/>
+        </w:rPr>
+        <w:t>MySQLdb</w:t>
+      </w:r>
+      <w:proofErr w:type="spellEnd"/>
+      <w:r>
+        <w:rPr>
+          <w:sz w:val="24"/>
+          <w:szCs w:val="24"/>
+        </w:rPr>
+        <w:t xml:space="preserve">, serial, Flask, </w:t>
+      </w:r>
+      <w:proofErr w:type="spellStart"/>
+      <w:r>
+        <w:rPr>
+          <w:sz w:val="24"/>
+          <w:szCs w:val="24"/>
+        </w:rPr>
+        <w:t>render_template</w:t>
+      </w:r>
+      <w:proofErr w:type="spellEnd"/>
+      <w:r>
+        <w:rPr>
+          <w:sz w:val="24"/>
+          <w:szCs w:val="24"/>
+        </w:rPr>
+        <w:t xml:space="preserve"> </w:t>
+      </w:r>
+      <w:r>
+        <w:rPr>
+          <w:sz w:val="24"/>
+          <w:szCs w:val="24"/>
+        </w:rPr>
+        <w:t>is</w:t>
+      </w:r>
+      <w:r>
+        <w:rPr>
+          <w:sz w:val="24"/>
+          <w:szCs w:val="24"/>
+        </w:rPr>
+        <w:t xml:space="preserve"> used for employing data processing, communication and front-end. Python </w:t>
+      </w:r>
+      <w:r>
+        <w:rPr>
+          <w:sz w:val="24"/>
+          <w:szCs w:val="24"/>
+        </w:rPr>
+        <w:t>interacts</w:t>
+      </w:r>
+      <w:r>
+        <w:rPr>
+          <w:sz w:val="24"/>
+          <w:szCs w:val="24"/>
+        </w:rPr>
+        <w:t xml:space="preserve"> with the Arduino via the serial port, retrieving sensor and storing it in a MySQL database. Flask and </w:t>
+      </w:r>
+      <w:proofErr w:type="spellStart"/>
+      <w:r>
+        <w:rPr>
+          <w:sz w:val="24"/>
+          <w:szCs w:val="24"/>
+        </w:rPr>
+        <w:t>render_template</w:t>
+      </w:r>
+      <w:proofErr w:type="spellEnd"/>
+      <w:r>
+        <w:rPr>
+          <w:sz w:val="24"/>
+          <w:szCs w:val="24"/>
+        </w:rPr>
+        <w:t xml:space="preserve"> will facilitate the creation of a web interface for users to monitor</w:t>
+      </w:r>
+      <w:r>
+        <w:rPr>
+          <w:sz w:val="24"/>
+          <w:szCs w:val="24"/>
+        </w:rPr>
+        <w:t xml:space="preserve"> </w:t>
+      </w:r>
+      <w:r>
+        <w:rPr>
+          <w:sz w:val="24"/>
+          <w:szCs w:val="24"/>
+        </w:rPr>
+        <w:t xml:space="preserve">and control the system by sending </w:t>
+      </w:r>
+      <w:r>
+        <w:rPr>
+          <w:sz w:val="24"/>
+          <w:szCs w:val="24"/>
+        </w:rPr>
+        <w:t>requests</w:t>
+      </w:r>
+      <w:r>
+        <w:rPr>
+          <w:sz w:val="24"/>
+          <w:szCs w:val="24"/>
+        </w:rPr>
+        <w:t xml:space="preserve"> to the programmed endpoints. </w:t>
+      </w:r>
+    </w:p>
+    <w:p>
+      <w:pPr>
+        <w:jc w:val="both"/>
+        <w:rPr>
+          <w:sz w:val="24"/>
+          <w:szCs w:val="24"/>
+        </w:rPr>
+      </w:pPr>
+      <w:r>
+        <w:rPr>
+          <w:sz w:val="24"/>
+          <w:szCs w:val="24"/>
+        </w:rPr>
+        <w:t xml:space="preserve">MySQL will serve as the database to store sensor data. This relational database system allows efficient management and retrieval of information which will </w:t>
+      </w:r>
+      <w:r>
+        <w:rPr>
+          <w:sz w:val="24"/>
+          <w:szCs w:val="24"/>
+        </w:rPr>
+        <w:t>support</w:t>
+      </w:r>
+      <w:r>
+        <w:rPr>
+          <w:sz w:val="24"/>
+          <w:szCs w:val="24"/>
+        </w:rPr>
+        <w:t xml:space="preserve"> storing and managing all the </w:t>
+      </w:r>
+      <w:r>
+        <w:rPr>
+          <w:sz w:val="24"/>
+          <w:szCs w:val="24"/>
+        </w:rPr>
+        <w:t>records</w:t>
+      </w:r>
+      <w:r>
+        <w:rPr>
+          <w:sz w:val="24"/>
+          <w:szCs w:val="24"/>
+        </w:rPr>
+        <w:t xml:space="preserve"> including time and date information. </w:t>
+      </w:r>
+      <w:r>
+        <w:rPr>
+          <w:sz w:val="24"/>
+          <w:szCs w:val="24"/>
+        </w:rPr>
+        <w:t xml:space="preserve">This can help for analyzing the temperature and humidity patterns. </w:t>
+      </w:r>
+    </w:p>
+    <w:p>
+      <w:pPr>
+        <w:rPr>
+          <w:sz w:val="24"/>
+          <w:szCs w:val="24"/>
+        </w:rPr>
+      </w:pPr>
+      <w:r>
+        <w:rPr>
+          <w:sz w:val="24"/>
+          <w:szCs w:val="24"/>
+        </w:rPr>
+        <w:br w:type="page"/>
+      </w:r>
+    </w:p>
+    <w:p>
+      <w:pPr>
+        <w:pStyle w:val="Heading1"/>
+        <w:numPr>
+          <w:ilvl w:val="0"/>
+          <w:numId w:val="1"/>
+        </w:numPr>
+        <w:spacing w:line="360" w:lineRule="auto"/>
+        <w:rPr>
+          <w:sz w:val="36"/>
+          <w:szCs w:val="36"/>
+        </w:rPr>
+      </w:pPr>
+      <w:r>
+        <w:rPr>
+          <w:sz w:val="36"/>
+          <w:szCs w:val="36"/>
+        </w:rPr>
+        <w:lastRenderedPageBreak/>
+        <w:t>Evidence of system</w:t>
+      </w:r>
+    </w:p>
+    <w:p>
+      <w:pPr>
+        <w:pStyle w:val="Heading2"/>
+        <w:numPr>
+          <w:ilvl w:val="1"/>
+          <w:numId w:val="1"/>
+        </w:numPr>
+        <w:spacing w:line="360" w:lineRule="auto"/>
+        <w:rPr>
+          <w:sz w:val="28"/>
+          <w:szCs w:val="28"/>
+        </w:rPr>
+      </w:pPr>
+      <w:proofErr w:type="spellStart"/>
+      <w:r>
+        <w:rPr>
+          <w:sz w:val="28"/>
+          <w:szCs w:val="28"/>
+        </w:rPr>
+        <w:t>Tinkercad</w:t>
+      </w:r>
+      <w:proofErr w:type="spellEnd"/>
+      <w:r>
+        <w:rPr>
+          <w:sz w:val="28"/>
+          <w:szCs w:val="28"/>
+        </w:rPr>
+        <w:t xml:space="preserve"> Model</w:t>
+      </w:r>
+    </w:p>
+    <w:p>
+      <w:pPr>
+        <w:jc w:val="center"/>
+        <w:rPr>
+          <w:sz w:val="24"/>
+          <w:szCs w:val="24"/>
+        </w:rPr>
+      </w:pPr>
+      <w:r>
+        <w:rPr>
+          <w:sz w:val="24"/>
+          <w:szCs w:val="24"/>
+        </w:rPr>
+        <w:drawing>
+          <wp:inline distT="0" distB="0" distL="0" distR="0" wp14:anchorId="4F7B5A6B" wp14:editId="1EB68CA4">
+            <wp:extent cx="5240216" cy="2475230"/>
+            <wp:effectExtent l="0" t="0" r="0" b="1270"/>
+            <wp:docPr id="178390874" name="Picture 1" descr="A circuit board with wires&#10;&#10;Description automatically generated"/>
+            <wp:cNvGraphicFramePr>
+              <a:graphicFrameLocks xmlns:a="http://schemas.openxmlformats.org/drawingml/2006/main" noChangeAspect="1"/>
+            </wp:cNvGraphicFramePr>
+            <a:graphic xmlns:a="http://schemas.openxmlformats.org/drawingml/2006/main">
+              <a:graphicData uri="http://schemas.openxmlformats.org/drawingml/2006/picture">
+                <pic:pic xmlns:pic="http://schemas.openxmlformats.org/drawingml/2006/picture">
+                  <pic:nvPicPr>
+                    <pic:cNvPr id="178390874" name="Picture 1" descr="A circuit board with wires&#10;&#10;Description automatically generated"/>
+                    <pic:cNvPicPr/>
+                  </pic:nvPicPr>
+                  <pic:blipFill rotWithShape="1">
+                    <a:blip r:embed="rId10"/>
+                    <a:srcRect t="15790" r="5123"/>
+                    <a:stretch/>
+                  </pic:blipFill>
+                  <pic:spPr bwMode="auto">
+                    <a:xfrm>
+                      <a:off x="0" y="0"/>
+                      <a:ext cx="5241725" cy="2475943"/>
+                    </a:xfrm>
+                    <a:prstGeom prst="rect">
+                      <a:avLst/>
+                    </a:prstGeom>
+                    <a:ln>
+                      <a:noFill/>
+                    </a:ln>
+                    <a:extLst>
+                      <a:ext uri="{53640926-AAD7-44D8-BBD7-CCE9431645EC}">
+                        <a14:shadowObscured xmlns:a14="http://schemas.microsoft.com/office/drawing/2010/main"/>
+                      </a:ext>
+                    </a:extLst>
+                  </pic:spPr>
+                </pic:pic>
+              </a:graphicData>
+            </a:graphic>
+          </wp:inline>
+        </w:drawing>
+      </w:r>
+    </w:p>
+    <w:p>
+      <w:pPr>
+        <w:jc w:val="center"/>
+        <w:rPr>
+          <w:i/>
+          <w:iCs/>
+          <w:sz w:val="24"/>
+          <w:szCs w:val="24"/>
+        </w:rPr>
+      </w:pPr>
+      <w:r>
+        <w:rPr>
+          <w:i/>
+          <w:iCs/>
+          <w:sz w:val="24"/>
+          <w:szCs w:val="24"/>
+        </w:rPr>
+        <w:t xml:space="preserve">Figure 5: </w:t>
+      </w:r>
+      <w:proofErr w:type="spellStart"/>
+      <w:r>
+        <w:rPr>
+          <w:i/>
+          <w:iCs/>
+          <w:sz w:val="24"/>
+          <w:szCs w:val="24"/>
+        </w:rPr>
+        <w:t>Tinkercad</w:t>
+      </w:r>
+      <w:proofErr w:type="spellEnd"/>
+      <w:r>
+        <w:rPr>
+          <w:i/>
+          <w:iCs/>
+          <w:sz w:val="24"/>
+          <w:szCs w:val="24"/>
+        </w:rPr>
+        <w:t xml:space="preserve"> Model of proposed system</w:t>
+      </w:r>
+    </w:p>
+    <w:p>
+      <w:pPr>
+        <w:rPr>
+          <w:sz w:val="24"/>
+          <w:szCs w:val="24"/>
+        </w:rPr>
+      </w:pPr>
+      <w:r>
+        <w:rPr>
+          <w:sz w:val="24"/>
+          <w:szCs w:val="24"/>
+        </w:rPr>
+        <w:t xml:space="preserve">Due to </w:t>
+      </w:r>
+      <w:proofErr w:type="spellStart"/>
+      <w:r>
+        <w:rPr>
+          <w:sz w:val="24"/>
+          <w:szCs w:val="24"/>
+        </w:rPr>
+        <w:t>Tinkercad</w:t>
+      </w:r>
+      <w:proofErr w:type="spellEnd"/>
+      <w:r>
+        <w:rPr>
+          <w:sz w:val="24"/>
+          <w:szCs w:val="24"/>
+        </w:rPr>
+        <w:t xml:space="preserve"> doesn’t have the suitable motor for my proposed </w:t>
+      </w:r>
+      <w:r>
+        <w:rPr>
+          <w:sz w:val="24"/>
+          <w:szCs w:val="24"/>
+        </w:rPr>
+        <w:t>system,</w:t>
+      </w:r>
+      <w:r>
+        <w:rPr>
+          <w:sz w:val="24"/>
+          <w:szCs w:val="24"/>
+        </w:rPr>
+        <w:t xml:space="preserve"> so I have replaced it with </w:t>
+      </w:r>
+      <w:r>
+        <w:rPr>
+          <w:sz w:val="24"/>
+          <w:szCs w:val="24"/>
+        </w:rPr>
+        <w:t>the buzzer for displaying</w:t>
+      </w:r>
+      <w:r>
+        <w:rPr>
+          <w:sz w:val="24"/>
+          <w:szCs w:val="24"/>
+        </w:rPr>
+        <w:t>.</w:t>
+      </w:r>
+      <w:r>
+        <w:rPr>
+          <w:sz w:val="24"/>
+          <w:szCs w:val="24"/>
+        </w:rPr>
+        <w:t xml:space="preserve"> However, the functionality is still the same. The system will alert based on the conditions of the code. </w:t>
+      </w:r>
+    </w:p>
+    <w:p>
+      <w:pPr>
+        <w:pStyle w:val="Heading2"/>
+        <w:numPr>
+          <w:ilvl w:val="1"/>
+          <w:numId w:val="1"/>
+        </w:numPr>
+        <w:spacing w:line="360" w:lineRule="auto"/>
+      </w:pPr>
+      <w:r>
+        <w:t>Evidence of building system</w:t>
+      </w:r>
+    </w:p>
+    <w:p>
+      <w:pPr>
+        <w:spacing w:line="360" w:lineRule="auto"/>
+        <w:rPr>
+          <w:sz w:val="24"/>
+          <w:szCs w:val="24"/>
+        </w:rPr>
+      </w:pPr>
+    </w:p>
+    <w:p>
+      <w:pPr>
+        <w:spacing w:line="360" w:lineRule="auto"/>
+        <w:rPr>
+          <w:sz w:val="24"/>
+          <w:szCs w:val="24"/>
+        </w:rPr>
+      </w:pPr>
+    </w:p>
+    <w:p>
+      <w:pPr>
+        <w:spacing w:line="360" w:lineRule="auto"/>
+        <w:rPr>
+          <w:sz w:val="24"/>
+          <w:szCs w:val="24"/>
+        </w:rPr>
+      </w:pPr>
+    </w:p>
+    <w:p>
+      <w:pPr>
+        <w:spacing w:line="360" w:lineRule="auto"/>
+        <w:rPr>
+          <w:sz w:val="24"/>
+          <w:szCs w:val="24"/>
+        </w:rPr>
+      </w:pPr>
+    </w:p>
+    <w:p>
+      <w:pPr>
+        <w:spacing w:line="360" w:lineRule="auto"/>
+        <w:rPr>
+          <w:sz w:val="24"/>
+          <w:szCs w:val="24"/>
+        </w:rPr>
+      </w:pPr>
+      <w:r>
+        <w:rPr>
+          <w:sz w:val="24"/>
+          <w:szCs w:val="24"/>
+        </w:rPr>
+        <w:br w:type="page"/>
+      </w:r>
+    </w:p>
+    <w:p>
+      <w:pPr>
+        <w:pStyle w:val="Heading1"/>
+        <w:numPr>
+          <w:ilvl w:val="0"/>
+          <w:numId w:val="1"/>
+        </w:numPr>
+        <w:spacing w:line="360" w:lineRule="auto"/>
+        <w:rPr>
+          <w:sz w:val="36"/>
+          <w:szCs w:val="36"/>
+        </w:rPr>
+      </w:pPr>
+      <w:r>
+        <w:rPr>
+          <w:sz w:val="36"/>
+          <w:szCs w:val="36"/>
+        </w:rPr>
+        <w:lastRenderedPageBreak/>
+        <w:t>Resources</w:t>
+      </w:r>
+    </w:p>
+    <w:p>
+      <w:pPr>
+        <w:pStyle w:val="NormalWeb"/>
+        <w:spacing w:before="0" w:beforeAutospacing="0" w:after="240" w:afterAutospacing="0" w:line="360" w:lineRule="atLeast"/>
+        <w:rPr>
+          <w:color w:val="000000"/>
+        </w:rPr>
+      </w:pPr>
+      <w:r>
+        <w:rPr>
+          <w:color w:val="000000"/>
+        </w:rPr>
+        <w:t>Circuit Basics (2023). </w:t>
+      </w:r>
+      <w:r>
+        <w:rPr>
+          <w:i/>
+          <w:iCs/>
+          <w:color w:val="000000"/>
+        </w:rPr>
+        <w:t>How to Use a DHT11 Humidity Sensor on the Arduino - Ultimate Guide to the Arduino #38</w:t>
+      </w:r>
+      <w:r>
+        <w:rPr>
+          <w:color w:val="000000"/>
+        </w:rPr>
+        <w:t>. </w:t>
+      </w:r>
+      <w:r>
+        <w:rPr>
+          <w:i/>
+          <w:iCs/>
+          <w:color w:val="000000"/>
+        </w:rPr>
+        <w:t>YouTube</w:t>
+      </w:r>
+      <w:r>
+        <w:rPr>
+          <w:color w:val="000000"/>
+        </w:rPr>
+        <w:t>. Available at: https://www.youtube.com/watch?v=dJJAQxyryoQ [Accessed 25 Oct. 2023].</w:t>
+      </w:r>
+    </w:p>
+    <w:p>
+      <w:pPr>
+        <w:pStyle w:val="NormalWeb"/>
+        <w:spacing w:before="0" w:beforeAutospacing="0" w:after="240" w:afterAutospacing="0" w:line="360" w:lineRule="atLeast"/>
+        <w:rPr>
+          <w:color w:val="000000"/>
+        </w:rPr>
+      </w:pPr>
+      <w:r>
+        <w:rPr>
+          <w:color w:val="000000"/>
+        </w:rPr>
+        <w:t>PLNTS.com. (2021). </w:t>
+      </w:r>
+      <w:r>
+        <w:rPr>
+          <w:i/>
+          <w:iCs/>
+          <w:color w:val="000000"/>
+        </w:rPr>
+        <w:t xml:space="preserve">Temperature and </w:t>
+      </w:r>
+      <w:proofErr w:type="spellStart"/>
+      <w:r>
+        <w:rPr>
+          <w:i/>
+          <w:iCs/>
+          <w:color w:val="000000"/>
+        </w:rPr>
+        <w:t>humdity</w:t>
+      </w:r>
+      <w:proofErr w:type="spellEnd"/>
+      <w:r>
+        <w:rPr>
+          <w:color w:val="000000"/>
+        </w:rPr>
+        <w:t>. [online] Available at: https://plnts.com/en/care/doctor/temperature-and-humidity [Accessed 28 Oct. 2023].</w:t>
+      </w:r>
+    </w:p>
+    <w:p>
+      <w:pPr>
+        <w:pStyle w:val="NormalWeb"/>
+        <w:rPr>
+          <w:color w:val="000000"/>
+          <w:sz w:val="28"/>
+          <w:szCs w:val="28"/>
+        </w:rPr>
+      </w:pPr>
+      <w:r>
+        <w:rPr>
+          <w:color w:val="000000"/>
+          <w:sz w:val="28"/>
+          <w:szCs w:val="28"/>
+        </w:rPr>
+        <w:t>‌</w:t>
+      </w:r>
+    </w:p>
+    <w:p>
+      <w:pPr>
+        <w:pStyle w:val="NormalWeb"/>
+        <w:spacing w:before="0" w:beforeAutospacing="0" w:after="240" w:afterAutospacing="0" w:line="360" w:lineRule="atLeast"/>
+        <w:rPr>
+          <w:color w:val="000000"/>
+          <w:sz w:val="28"/>
+          <w:szCs w:val="28"/>
+        </w:rPr>
+      </w:pPr>
+    </w:p>
+    <w:p>
+      <w:pPr>
+        <w:pStyle w:val="NormalWeb"/>
+        <w:spacing w:before="0" w:beforeAutospacing="0" w:after="240" w:afterAutospacing="0" w:line="360" w:lineRule="atLeast"/>
+        <w:rPr>
+          <w:color w:val="000000"/>
+          <w:sz w:val="28"/>
+          <w:szCs w:val="28"/>
+        </w:rPr>
+      </w:pPr>
+    </w:p>
+    <w:p>
+      <w:pPr>
+        <w:pStyle w:val="NormalWeb"/>
+        <w:spacing w:before="0" w:beforeAutospacing="0" w:after="240" w:afterAutospacing="0" w:line="360" w:lineRule="atLeast"/>
+        <w:rPr>
+          <w:color w:val="000000"/>
+          <w:sz w:val="28"/>
+          <w:szCs w:val="28"/>
+        </w:rPr>
+      </w:pPr>
+    </w:p>
+    <w:p>
+      <w:pPr>
+        <w:pStyle w:val="NormalWeb"/>
+        <w:spacing w:before="0" w:beforeAutospacing="0" w:after="240" w:afterAutospacing="0" w:line="360" w:lineRule="atLeast"/>
+        <w:rPr>
+          <w:color w:val="000000"/>
+          <w:sz w:val="28"/>
+          <w:szCs w:val="28"/>
+        </w:rPr>
+      </w:pPr>
+    </w:p>
+    <w:p>
+      <w:pPr>
+        <w:spacing w:line="360" w:lineRule="auto"/>
+        <w:rPr>
+          <w:sz w:val="24"/>
+          <w:szCs w:val="24"/>
+        </w:rPr>
+      </w:pPr>
+    </w:p>
+    <w:p>
+      <w:pPr>
+        <w:spacing w:line="360" w:lineRule="auto"/>
+        <w:rPr>
+          <w:sz w:val="24"/>
+          <w:szCs w:val="24"/>
+        </w:rPr>
+      </w:pPr>
+      <w:r>
+        <w:rPr>
+          <w:sz w:val="24"/>
+          <w:szCs w:val="24"/>
+        </w:rPr>
+        <w:br w:type="page"/>
+      </w:r>
+    </w:p>
+    <w:p>
+      <w:pPr>
+        <w:pStyle w:val="Heading1"/>
+        <w:numPr>
+          <w:ilvl w:val="0"/>
+          <w:numId w:val="1"/>
+        </w:numPr>
+        <w:spacing w:line="360" w:lineRule="auto"/>
+        <w:rPr>
+          <w:sz w:val="36"/>
+          <w:szCs w:val="36"/>
+        </w:rPr>
+      </w:pPr>
+      <w:r>
+        <w:rPr>
+          <w:sz w:val="36"/>
+          <w:szCs w:val="36"/>
+        </w:rPr>
+        <w:lastRenderedPageBreak/>
+        <w:t>Appendix</w:t>
+      </w:r>
+    </w:p>
+    <w:p>
+      <w:pPr>
+        <w:pStyle w:val="ListParagraph"/>
+        <w:numPr>
+          <w:ilvl w:val="0"/>
+          <w:numId w:val="5"/>
+        </w:numPr>
+        <w:spacing w:line="360" w:lineRule="auto"/>
+        <w:rPr>
+          <w:sz w:val="24"/>
+          <w:szCs w:val="24"/>
+        </w:rPr>
+      </w:pPr>
+      <w:r>
+        <w:rPr>
+          <w:sz w:val="24"/>
+          <w:szCs w:val="24"/>
+        </w:rPr>
+        <w:t>Sketch of proposed system</w:t>
+      </w:r>
+    </w:p>
+    <w:p>
+      <w:pPr>
+        <w:spacing w:line="360" w:lineRule="auto"/>
+        <w:jc w:val="center"/>
+        <w:rPr>
+          <w:sz w:val="24"/>
+          <w:szCs w:val="24"/>
+        </w:rPr>
+      </w:pPr>
+      <w:r>
+        <w:rPr>
+          <w:noProof/>
+          <w:sz w:val="24"/>
+          <w:szCs w:val="24"/>
+        </w:rPr>
+        <w:drawing>
+          <wp:inline distT="0" distB="0" distL="0" distR="0" wp14:anchorId="7D0D5293" wp14:editId="0325C372">
+            <wp:extent cx="4279517" cy="2584450"/>
+            <wp:effectExtent l="0" t="0" r="6985" b="6350"/>
+            <wp:docPr id="238281330" name="Picture 238281330" descr="A black and white computer icons&#10;&#10;Description automatically generated"/>
+            <wp:cNvGraphicFramePr>
+              <a:graphicFrameLocks xmlns:a="http://schemas.openxmlformats.org/drawingml/2006/main" noChangeAspect="1"/>
+            </wp:cNvGraphicFramePr>
+            <a:graphic xmlns:a="http://schemas.openxmlformats.org/drawingml/2006/main">
+              <a:graphicData uri="http://schemas.openxmlformats.org/drawingml/2006/picture">
+                <pic:pic xmlns:pic="http://schemas.openxmlformats.org/drawingml/2006/picture">
+                  <pic:nvPicPr>
+                    <pic:cNvPr id="916837984" name="Picture 2" descr="A black and white computer icons&#10;&#10;Description automatically generated"/>
                     <pic:cNvPicPr>
                       <a:picLocks noChangeAspect="1" noChangeArrowheads="1"/>
                     </pic:cNvPicPr>
@@ -560,7 +2493,7 @@
                   <pic:spPr bwMode="auto">
                     <a:xfrm>
                       <a:off x="0" y="0"/>
-                      <a:ext cx="5232094" cy="7407460"/>
+                      <a:ext cx="4296586" cy="2594758"/>
                     </a:xfrm>
                     <a:prstGeom prst="rect">
                       <a:avLst/>
@@ -579,53 +2512,45 @@
     </w:p>
     <w:p>
       <w:pPr>
+        <w:pStyle w:val="ListParagraph"/>
+        <w:numPr>
+          <w:ilvl w:val="0"/>
+          <w:numId w:val="5"/>
+        </w:numPr>
+        <w:spacing w:line="360" w:lineRule="auto"/>
+        <w:rPr>
+          <w:sz w:val="24"/>
+          <w:szCs w:val="24"/>
+        </w:rPr>
+      </w:pPr>
+      <w:r>
+        <w:rPr>
+          <w:sz w:val="24"/>
+          <w:szCs w:val="24"/>
+        </w:rPr>
+        <w:t>Block diagram for proposed system</w:t>
+      </w:r>
+    </w:p>
+    <w:p>
+      <w:pPr>
         <w:spacing w:line="360" w:lineRule="auto"/>
         <w:jc w:val="center"/>
         <w:rPr>
-          <w:i/>
-          <w:iCs/>
-        </w:rPr>
-      </w:pPr>
-      <w:r>
-        <w:rPr>
-          <w:i/>
-          <w:iCs/>
-        </w:rPr>
-        <w:t>Figure 2: Flow chart for how the Arduino work</w:t>
-      </w:r>
-    </w:p>
-    <w:p>
-      <w:pPr>
-        <w:spacing w:line="360" w:lineRule="auto"/>
-      </w:pPr>
-      <w:r>
-        <w:lastRenderedPageBreak/>
-        <w:t xml:space="preserve">For the above chart, </w:t>
-      </w:r>
-      <w:r>
-        <w:t xml:space="preserve">the Arduino code runs in the order and keeps looping. The data are humidity and temperature will be received from the DHT22. It can be divided into 2 modes: for the first mode when the user input ‘1’ to the Arduino, the code will automatically run and detect the humidity it receives from the DHT22 sensor. If the user enters ‘2’ or ‘3’ or ‘4’ to the Arduino, the current mode will switch to 2 and perform the action of </w:t>
-      </w:r>
-      <w:r>
-        <w:t>setting</w:t>
-      </w:r>
-      <w:r>
-        <w:t xml:space="preserve"> the corresponding pin to HIGH and other pins to LOW state.</w:t>
-      </w:r>
-    </w:p>
-    <w:p>
-      <w:pPr>
-        <w:spacing w:line="360" w:lineRule="auto"/>
-        <w:jc w:val="center"/>
+          <w:sz w:val="24"/>
+          <w:szCs w:val="24"/>
+        </w:rPr>
       </w:pPr>
       <w:r>
         <w:rPr>
           <w:noProof/>
+          <w:sz w:val="24"/>
+          <w:szCs w:val="24"/>
         </w:rPr>
         <w:drawing>
-          <wp:inline distT="0" distB="0" distL="0" distR="0" wp14:anchorId="07A69FA8" wp14:editId="5988583D">
-            <wp:extent cx="4436198" cy="6357438"/>
-            <wp:effectExtent l="0" t="0" r="2540" b="5715"/>
-            <wp:docPr id="323733919" name="Picture 8"/>
+          <wp:inline distT="0" distB="0" distL="0" distR="0" wp14:anchorId="150A5224" wp14:editId="42BE26DA">
+            <wp:extent cx="3777059" cy="4229100"/>
+            <wp:effectExtent l="0" t="0" r="0" b="0"/>
+            <wp:docPr id="204181460" name="Picture 204181460" descr="A screenshot of a computer&#10;&#10;Description automatically generated"/>
             <wp:cNvGraphicFramePr>
               <a:graphicFrameLocks xmlns:a="http://schemas.openxmlformats.org/drawingml/2006/main" noChangeAspect="1"/>
             </wp:cNvGraphicFramePr>
@@ -633,7 +2558,7 @@
               <a:graphicData uri="http://schemas.openxmlformats.org/drawingml/2006/picture">
                 <pic:pic xmlns:pic="http://schemas.openxmlformats.org/drawingml/2006/picture">
                   <pic:nvPicPr>
-                    <pic:cNvPr id="0" name="Picture 8"/>
+                    <pic:cNvPr id="204181460" name="Picture 204181460" descr="A screenshot of a computer&#10;&#10;Description automatically generated"/>
                     <pic:cNvPicPr>
                       <a:picLocks noChangeAspect="1" noChangeArrowheads="1"/>
                     </pic:cNvPicPr>
@@ -654,7 +2579,7 @@
                   <pic:spPr bwMode="auto">
                     <a:xfrm>
                       <a:off x="0" y="0"/>
-                      <a:ext cx="4438901" cy="6361311"/>
+                      <a:ext cx="3788650" cy="4242078"/>
                     </a:xfrm>
                     <a:prstGeom prst="rect">
                       <a:avLst/>
@@ -673,409 +2598,991 @@
     </w:p>
     <w:p>
       <w:pPr>
-        <w:spacing w:line="360" w:lineRule="auto"/>
-        <w:jc w:val="center"/>
-        <w:rPr>
-          <w:i/>
-          <w:iCs/>
-        </w:rPr>
-      </w:pPr>
-      <w:r>
-        <w:rPr>
-          <w:i/>
-          <w:iCs/>
-        </w:rPr>
-        <w:t xml:space="preserve">Figure 3: Flow chart for how the python program </w:t>
-      </w:r>
-      <w:r>
-        <w:rPr>
-          <w:i/>
-          <w:iCs/>
-        </w:rPr>
-        <w:t>works</w:t>
-      </w:r>
-      <w:r>
-        <w:rPr>
-          <w:i/>
-          <w:iCs/>
-        </w:rPr>
-        <w:t xml:space="preserve"> and send request.</w:t>
-      </w:r>
-    </w:p>
-    <w:p>
-      <w:pPr>
-        <w:spacing w:line="360" w:lineRule="auto"/>
-      </w:pPr>
-      <w:r>
-        <w:lastRenderedPageBreak/>
-        <w:t xml:space="preserve">For the above image, the description of the system is visualized. First, when the user accesses the web, the webpage will display and then when the user requests the data, the data will be fetched by Python and display back in the web. The user can choose whenever the Arduino runs automatically or manually for managing the state. If the user chooses to run automatically, the back end of the website will write the Serial input to the Arduino board and the program will auto run (refer to the Figure 2). However, if the user chooses to run manually, the user can choose whenever to store the data in the database or not. In both cases, the first thing the backend of the web does is to read the data (humidity and temperature) from the Serial output. </w:t>
-      </w:r>
-      <w:r>
-        <w:t xml:space="preserve">If the user chooses to store, the backend of the web will store the </w:t>
-      </w:r>
-      <w:r>
-        <w:t>data (</w:t>
-      </w:r>
-      <w:r>
-        <w:t>humidity, temperature)</w:t>
-      </w:r>
-      <w:r>
-        <w:t xml:space="preserve"> in the database include the time and date of the current request. the backend of the web will send Serial input ‘2’ to the Arduino code and then the Arduino board will trigger the suitable pin to alert (refer to Figure 2).</w:t>
-      </w:r>
-    </w:p>
-    <w:p>
-      <w:pPr>
-        <w:spacing w:line="360" w:lineRule="auto"/>
-      </w:pPr>
-    </w:p>
-    <w:p>
-      <w:pPr>
-        <w:spacing w:line="360" w:lineRule="auto"/>
-      </w:pPr>
-      <w:r>
-        <w:br w:type="page"/>
-      </w:r>
-    </w:p>
-    <w:p>
-      <w:pPr>
-        <w:spacing w:line="360" w:lineRule="auto"/>
-      </w:pPr>
-    </w:p>
-    <w:p>
-      <w:pPr>
-        <w:pStyle w:val="Heading1"/>
-        <w:numPr>
-          <w:ilvl w:val="0"/>
-          <w:numId w:val="1"/>
-        </w:numPr>
-        <w:spacing w:line="360" w:lineRule="auto"/>
-      </w:pPr>
-      <w:r>
-        <w:t>Implementation</w:t>
-      </w:r>
-    </w:p>
-    <w:p>
-      <w:r>
-        <w:t xml:space="preserve">The Arduino servers as a node, collecting and processing data from sensors and </w:t>
-      </w:r>
-      <w:r>
-        <w:t>sending it</w:t>
-      </w:r>
-      <w:r>
-        <w:t xml:space="preserve"> to the edge server. The edge server processes this data further and communicates with </w:t>
-      </w:r>
-      <w:r>
-        <w:t>a high</w:t>
-      </w:r>
-      <w:r>
-        <w:t xml:space="preserve">-level system and </w:t>
-      </w:r>
-      <w:r>
-        <w:t>displays</w:t>
-      </w:r>
-      <w:r>
-        <w:t xml:space="preserve"> it on web page. </w:t>
-      </w:r>
-      <w:r>
-        <w:t xml:space="preserve">The edge server powered by Python and Flask </w:t>
-      </w:r>
-      <w:r>
-        <w:t>communicates</w:t>
-      </w:r>
-      <w:r>
-        <w:t xml:space="preserve"> with Arduino through serial communication, fetching sensor data and sending control signals. </w:t>
-      </w:r>
-    </w:p>
-    <w:p>
-      <w:pPr>
-        <w:pStyle w:val="Heading2"/>
-        <w:numPr>
-          <w:ilvl w:val="1"/>
-          <w:numId w:val="1"/>
-        </w:numPr>
-        <w:spacing w:line="360" w:lineRule="auto"/>
-      </w:pPr>
-      <w:r>
-        <w:t>Sensors</w:t>
-      </w:r>
-    </w:p>
-    <w:p>
-      <w:r>
-        <w:t xml:space="preserve">DHT is a sensor for measuring the temperature and humidity of the surrounding environment. In this project, DHT is used to monitor the environmental conditions. This is crucial for applications such as climate control or data logging where knowing temperature and humidity is essential. </w:t>
-      </w:r>
-      <w:r>
-        <w:t xml:space="preserve">The DHT22 is integrated with Arduino, which reads the sensor values and prints out Serial output in the customized format. It can take actions based on the data retrieved. </w:t>
-      </w:r>
-    </w:p>
-    <w:p>
-      <w:pPr>
-        <w:pStyle w:val="Heading2"/>
-        <w:numPr>
-          <w:ilvl w:val="1"/>
-          <w:numId w:val="1"/>
-        </w:numPr>
-        <w:spacing w:line="360" w:lineRule="auto"/>
-      </w:pPr>
-      <w:r>
-        <w:t>Actuators</w:t>
-      </w:r>
-    </w:p>
-    <w:p>
-      <w:pPr>
         <w:pStyle w:val="ListParagraph"/>
         <w:numPr>
           <w:ilvl w:val="0"/>
-          <w:numId w:val="3"/>
+          <w:numId w:val="5"/>
         </w:numPr>
-      </w:pPr>
-      <w:r>
-        <w:t>LED</w:t>
-      </w:r>
-      <w:r>
-        <w:t xml:space="preserve"> is used in this project for status display. It can help to signal the specific conditions when the data received meets one of the conditions such as turning on it when a certain temperature is reached. It is integrated with the Arduino and controlled by the program logic to provide visual feedback. </w:t>
-      </w:r>
+        <w:spacing w:line="360" w:lineRule="auto"/>
+        <w:rPr>
+          <w:sz w:val="24"/>
+          <w:szCs w:val="24"/>
+        </w:rPr>
+      </w:pPr>
+      <w:r>
+        <w:rPr>
+          <w:sz w:val="24"/>
+          <w:szCs w:val="24"/>
+        </w:rPr>
+        <w:lastRenderedPageBreak/>
+        <w:t>Flow chart for how Arduino system</w:t>
+      </w:r>
+    </w:p>
+    <w:p>
+      <w:pPr>
+        <w:spacing w:line="360" w:lineRule="auto"/>
+        <w:jc w:val="center"/>
+        <w:rPr>
+          <w:sz w:val="24"/>
+          <w:szCs w:val="24"/>
+        </w:rPr>
+      </w:pPr>
+      <w:r>
+        <w:rPr>
+          <w:noProof/>
+          <w:sz w:val="24"/>
+          <w:szCs w:val="24"/>
+        </w:rPr>
+        <w:drawing>
+          <wp:inline distT="0" distB="0" distL="0" distR="0" wp14:anchorId="1BE90CF5" wp14:editId="56A2C50E">
+            <wp:extent cx="4588262" cy="6495940"/>
+            <wp:effectExtent l="0" t="0" r="3175" b="635"/>
+            <wp:docPr id="403451824" name="Picture 403451824" descr="A screenshot of a computer screen&#10;&#10;Description automatically generated"/>
+            <wp:cNvGraphicFramePr>
+              <a:graphicFrameLocks xmlns:a="http://schemas.openxmlformats.org/drawingml/2006/main" noChangeAspect="1"/>
+            </wp:cNvGraphicFramePr>
+            <a:graphic xmlns:a="http://schemas.openxmlformats.org/drawingml/2006/main">
+              <a:graphicData uri="http://schemas.openxmlformats.org/drawingml/2006/picture">
+                <pic:pic xmlns:pic="http://schemas.openxmlformats.org/drawingml/2006/picture">
+                  <pic:nvPicPr>
+                    <pic:cNvPr id="403451824" name="Picture 403451824" descr="A screenshot of a computer screen&#10;&#10;Description automatically generated"/>
+                    <pic:cNvPicPr>
+                      <a:picLocks noChangeAspect="1" noChangeArrowheads="1"/>
+                    </pic:cNvPicPr>
+                  </pic:nvPicPr>
+                  <pic:blipFill>
+                    <a:blip r:embed="rId8">
+                      <a:extLst>
+                        <a:ext uri="{28A0092B-C50C-407E-A947-70E740481C1C}">
+                          <a14:useLocalDpi xmlns:a14="http://schemas.microsoft.com/office/drawing/2010/main" val="0"/>
+                        </a:ext>
+                      </a:extLst>
+                    </a:blip>
+                    <a:srcRect/>
+                    <a:stretch>
+                      <a:fillRect/>
+                    </a:stretch>
+                  </pic:blipFill>
+                  <pic:spPr bwMode="auto">
+                    <a:xfrm>
+                      <a:off x="0" y="0"/>
+                      <a:ext cx="4597577" cy="6509128"/>
+                    </a:xfrm>
+                    <a:prstGeom prst="rect">
+                      <a:avLst/>
+                    </a:prstGeom>
+                    <a:noFill/>
+                    <a:ln>
+                      <a:noFill/>
+                    </a:ln>
+                  </pic:spPr>
+                </pic:pic>
+              </a:graphicData>
+            </a:graphic>
+          </wp:inline>
+        </w:drawing>
+      </w:r>
+    </w:p>
+    <w:p>
+      <w:pPr>
+        <w:spacing w:line="360" w:lineRule="auto"/>
+        <w:jc w:val="center"/>
+        <w:rPr>
+          <w:sz w:val="24"/>
+          <w:szCs w:val="24"/>
+        </w:rPr>
+      </w:pPr>
+    </w:p>
+    <w:p>
+      <w:pPr>
+        <w:spacing w:line="360" w:lineRule="auto"/>
+        <w:jc w:val="center"/>
+        <w:rPr>
+          <w:sz w:val="24"/>
+          <w:szCs w:val="24"/>
+        </w:rPr>
+      </w:pPr>
+    </w:p>
+    <w:p>
+      <w:pPr>
+        <w:spacing w:line="360" w:lineRule="auto"/>
+        <w:jc w:val="center"/>
+        <w:rPr>
+          <w:sz w:val="24"/>
+          <w:szCs w:val="24"/>
+        </w:rPr>
+      </w:pPr>
     </w:p>
     <w:p>
       <w:pPr>
         <w:pStyle w:val="ListParagraph"/>
         <w:numPr>
           <w:ilvl w:val="0"/>
-          <w:numId w:val="3"/>
+          <w:numId w:val="5"/>
         </w:numPr>
-      </w:pPr>
-      <w:r>
-        <w:t xml:space="preserve">Fan motor </w:t>
-      </w:r>
-      <w:r>
-        <w:t>serves</w:t>
-      </w:r>
-      <w:r>
-        <w:t xml:space="preserve"> as drying the humidity based on the humidity readings from the DHT22. If the humidity </w:t>
-      </w:r>
-      <w:r>
-        <w:t>goes</w:t>
-      </w:r>
-      <w:r>
-        <w:t xml:space="preserve"> over the at some point, the fan motor activates to dry the environment. Integrating with the Arduino enables automated humidity control and </w:t>
-      </w:r>
-      <w:r>
-        <w:t>is crucial</w:t>
-      </w:r>
-      <w:r>
-        <w:t xml:space="preserve"> for real-life applications like cooling systems. </w:t>
-      </w:r>
-    </w:p>
-    <w:p>
-      <w:pPr>
-        <w:pStyle w:val="Heading2"/>
-        <w:numPr>
-          <w:ilvl w:val="1"/>
-          <w:numId w:val="1"/>
-        </w:numPr>
-        <w:spacing w:line="360" w:lineRule="auto"/>
-      </w:pPr>
-      <w:r>
-        <w:t xml:space="preserve">Software/Libraries: </w:t>
-      </w:r>
-    </w:p>
-    <w:p>
-      <w:r>
-        <w:t xml:space="preserve">Python is one of the programming languages used in this project along with its libraries like MySQLdb, serial, Flask, render_template </w:t>
-      </w:r>
-      <w:r>
-        <w:t>is</w:t>
-      </w:r>
-      <w:r>
-        <w:t xml:space="preserve"> used for employing data processing, communication and front-end. Python </w:t>
-      </w:r>
-      <w:r>
-        <w:t>interacts</w:t>
-      </w:r>
-      <w:r>
-        <w:t xml:space="preserve"> with the Arduino via the serial port, retrieving sensor and storing it in a MySQL database. Flask and render_template will facilitate the creation of a web interface for users to monitor and control the system by sending </w:t>
-      </w:r>
-      <w:r>
-        <w:t>requests</w:t>
-      </w:r>
-      <w:r>
-        <w:t xml:space="preserve"> to the programmed endpoints. </w:t>
-      </w:r>
-    </w:p>
-    <w:p>
-      <w:r>
-        <w:t xml:space="preserve">MySQL will serve as the database to store sensor data. This relational database system allows efficient management and retrieval of information which will support for storing and managing all the record including time and date information. </w:t>
-      </w:r>
-      <w:r>
-        <w:t xml:space="preserve">This can help for analyzing the temperature and humidity patterns. </w:t>
-      </w:r>
-    </w:p>
-    <w:p/>
-    <w:p>
-      <w:pPr>
-        <w:spacing w:line="360" w:lineRule="auto"/>
-      </w:pPr>
-    </w:p>
-    <w:p>
-      <w:pPr>
-        <w:spacing w:line="360" w:lineRule="auto"/>
-      </w:pPr>
-      <w:r>
-        <w:br w:type="page"/>
-      </w:r>
-    </w:p>
-    <w:p>
-      <w:pPr>
-        <w:spacing w:line="360" w:lineRule="auto"/>
-      </w:pPr>
-    </w:p>
-    <w:p>
-      <w:pPr>
-        <w:pStyle w:val="Heading1"/>
+        <w:spacing w:line="360" w:lineRule="auto"/>
+        <w:rPr>
+          <w:sz w:val="24"/>
+          <w:szCs w:val="24"/>
+        </w:rPr>
+      </w:pPr>
+      <w:r>
+        <w:rPr>
+          <w:sz w:val="24"/>
+          <w:szCs w:val="24"/>
+        </w:rPr>
+        <w:lastRenderedPageBreak/>
+        <w:t xml:space="preserve">Flow chart for Python code and send </w:t>
+      </w:r>
+      <w:r>
+        <w:rPr>
+          <w:sz w:val="24"/>
+          <w:szCs w:val="24"/>
+        </w:rPr>
+        <w:t>request.</w:t>
+      </w:r>
+    </w:p>
+    <w:p>
+      <w:pPr>
+        <w:spacing w:line="360" w:lineRule="auto"/>
+        <w:jc w:val="center"/>
+        <w:rPr>
+          <w:sz w:val="24"/>
+          <w:szCs w:val="24"/>
+        </w:rPr>
+      </w:pPr>
+      <w:r>
+        <w:rPr>
+          <w:noProof/>
+          <w:sz w:val="24"/>
+          <w:szCs w:val="24"/>
+        </w:rPr>
+        <w:drawing>
+          <wp:inline distT="0" distB="0" distL="0" distR="0" wp14:anchorId="6A481FDD" wp14:editId="6BFB5F89">
+            <wp:extent cx="4211967" cy="6036097"/>
+            <wp:effectExtent l="0" t="0" r="0" b="3175"/>
+            <wp:docPr id="605084067" name="Picture 605084067" descr="A screenshot of a black screen&#10;&#10;Description automatically generated"/>
+            <wp:cNvGraphicFramePr>
+              <a:graphicFrameLocks xmlns:a="http://schemas.openxmlformats.org/drawingml/2006/main" noChangeAspect="1"/>
+            </wp:cNvGraphicFramePr>
+            <a:graphic xmlns:a="http://schemas.openxmlformats.org/drawingml/2006/main">
+              <a:graphicData uri="http://schemas.openxmlformats.org/drawingml/2006/picture">
+                <pic:pic xmlns:pic="http://schemas.openxmlformats.org/drawingml/2006/picture">
+                  <pic:nvPicPr>
+                    <pic:cNvPr id="605084067" name="Picture 605084067" descr="A screenshot of a black screen&#10;&#10;Description automatically generated"/>
+                    <pic:cNvPicPr>
+                      <a:picLocks noChangeAspect="1" noChangeArrowheads="1"/>
+                    </pic:cNvPicPr>
+                  </pic:nvPicPr>
+                  <pic:blipFill>
+                    <a:blip r:embed="rId9">
+                      <a:extLst>
+                        <a:ext uri="{28A0092B-C50C-407E-A947-70E740481C1C}">
+                          <a14:useLocalDpi xmlns:a14="http://schemas.microsoft.com/office/drawing/2010/main" val="0"/>
+                        </a:ext>
+                      </a:extLst>
+                    </a:blip>
+                    <a:srcRect/>
+                    <a:stretch>
+                      <a:fillRect/>
+                    </a:stretch>
+                  </pic:blipFill>
+                  <pic:spPr bwMode="auto">
+                    <a:xfrm>
+                      <a:off x="0" y="0"/>
+                      <a:ext cx="4222202" cy="6050764"/>
+                    </a:xfrm>
+                    <a:prstGeom prst="rect">
+                      <a:avLst/>
+                    </a:prstGeom>
+                    <a:noFill/>
+                    <a:ln>
+                      <a:noFill/>
+                    </a:ln>
+                  </pic:spPr>
+                </pic:pic>
+              </a:graphicData>
+            </a:graphic>
+          </wp:inline>
+        </w:drawing>
+      </w:r>
+    </w:p>
+    <w:p>
+      <w:pPr>
+        <w:spacing w:line="360" w:lineRule="auto"/>
+        <w:jc w:val="center"/>
+        <w:rPr>
+          <w:sz w:val="24"/>
+          <w:szCs w:val="24"/>
+        </w:rPr>
+      </w:pPr>
+    </w:p>
+    <w:p>
+      <w:pPr>
+        <w:spacing w:line="360" w:lineRule="auto"/>
+        <w:jc w:val="center"/>
+        <w:rPr>
+          <w:sz w:val="24"/>
+          <w:szCs w:val="24"/>
+        </w:rPr>
+      </w:pPr>
+    </w:p>
+    <w:p>
+      <w:pPr>
+        <w:spacing w:line="360" w:lineRule="auto"/>
+        <w:jc w:val="center"/>
+        <w:rPr>
+          <w:sz w:val="24"/>
+          <w:szCs w:val="24"/>
+        </w:rPr>
+      </w:pPr>
+    </w:p>
+    <w:p>
+      <w:pPr>
+        <w:spacing w:line="360" w:lineRule="auto"/>
+        <w:jc w:val="center"/>
+        <w:rPr>
+          <w:sz w:val="24"/>
+          <w:szCs w:val="24"/>
+        </w:rPr>
+      </w:pPr>
+    </w:p>
+    <w:p>
+      <w:pPr>
+        <w:pStyle w:val="ListParagraph"/>
         <w:numPr>
           <w:ilvl w:val="0"/>
-          <w:numId w:val="1"/>
+          <w:numId w:val="5"/>
         </w:numPr>
         <w:spacing w:line="360" w:lineRule="auto"/>
-      </w:pPr>
-      <w:r>
-        <w:t>Resources</w:t>
-      </w:r>
-    </w:p>
-    <w:p>
-      <w:pPr>
-        <w:pStyle w:val="NormalWeb"/>
-        <w:spacing w:before="0" w:beforeAutospacing="0" w:after="240" w:afterAutospacing="0" w:line="360" w:lineRule="atLeast"/>
-        <w:rPr>
-          <w:color w:val="000000"/>
-        </w:rPr>
-      </w:pPr>
-      <w:r>
-        <w:rPr>
-          <w:color w:val="000000"/>
-        </w:rPr>
-        <w:t>Circuit Basics (2023). </w:t>
-      </w:r>
-      <w:r>
-        <w:rPr>
-          <w:i/>
-          <w:iCs/>
-          <w:color w:val="000000"/>
-        </w:rPr>
-        <w:t>How to Use a DHT11 Humidity Sensor on the Arduino - Ultimate Guide to the Arduino #38</w:t>
-      </w:r>
-      <w:r>
-        <w:rPr>
-          <w:color w:val="000000"/>
-        </w:rPr>
-        <w:t>. </w:t>
-      </w:r>
-      <w:r>
-        <w:rPr>
-          <w:i/>
-          <w:iCs/>
-          <w:color w:val="000000"/>
-        </w:rPr>
-        <w:t>YouTube</w:t>
-      </w:r>
-      <w:r>
-        <w:rPr>
-          <w:color w:val="000000"/>
-        </w:rPr>
-        <w:t xml:space="preserve">. Available at: https://www.youtube.com/watch?v=dJJAQxyryoQ [Accessed </w:t>
-      </w:r>
-      <w:r>
-        <w:rPr>
-          <w:color w:val="000000"/>
-        </w:rPr>
-        <w:t>25</w:t>
-      </w:r>
-      <w:r>
-        <w:rPr>
-          <w:color w:val="000000"/>
-        </w:rPr>
-        <w:t xml:space="preserve"> Oct. 2023].</w:t>
-      </w:r>
-    </w:p>
-    <w:p>
-      <w:pPr>
-        <w:pStyle w:val="NormalWeb"/>
-        <w:spacing w:before="0" w:beforeAutospacing="0" w:after="240" w:afterAutospacing="0" w:line="360" w:lineRule="atLeast"/>
-        <w:rPr>
-          <w:color w:val="000000"/>
-        </w:rPr>
-      </w:pPr>
-    </w:p>
-    <w:p>
-      <w:pPr>
-        <w:pStyle w:val="NormalWeb"/>
-        <w:spacing w:before="0" w:beforeAutospacing="0" w:after="240" w:afterAutospacing="0" w:line="360" w:lineRule="atLeast"/>
-        <w:rPr>
-          <w:color w:val="000000"/>
-        </w:rPr>
-      </w:pPr>
-    </w:p>
-    <w:p>
-      <w:pPr>
-        <w:pStyle w:val="NormalWeb"/>
-        <w:spacing w:before="0" w:beforeAutospacing="0" w:after="240" w:afterAutospacing="0" w:line="360" w:lineRule="atLeast"/>
-        <w:rPr>
-          <w:color w:val="000000"/>
-        </w:rPr>
-      </w:pPr>
-    </w:p>
-    <w:p>
-      <w:pPr>
-        <w:pStyle w:val="NormalWeb"/>
-        <w:spacing w:before="0" w:beforeAutospacing="0" w:after="240" w:afterAutospacing="0" w:line="360" w:lineRule="atLeast"/>
-        <w:rPr>
-          <w:color w:val="000000"/>
-        </w:rPr>
-      </w:pPr>
-    </w:p>
-    <w:p>
-      <w:pPr>
-        <w:spacing w:line="360" w:lineRule="auto"/>
-      </w:pPr>
-    </w:p>
-    <w:p>
-      <w:pPr>
-        <w:spacing w:line="360" w:lineRule="auto"/>
-      </w:pPr>
-      <w:r>
-        <w:br w:type="page"/>
-      </w:r>
-    </w:p>
-    <w:p>
-      <w:pPr>
-        <w:spacing w:line="360" w:lineRule="auto"/>
-      </w:pPr>
-    </w:p>
-    <w:p>
-      <w:pPr>
-        <w:pStyle w:val="Heading1"/>
+        <w:rPr>
+          <w:sz w:val="24"/>
+          <w:szCs w:val="24"/>
+        </w:rPr>
+      </w:pPr>
+      <w:proofErr w:type="spellStart"/>
+      <w:r>
+        <w:rPr>
+          <w:sz w:val="24"/>
+          <w:szCs w:val="24"/>
+        </w:rPr>
+        <w:lastRenderedPageBreak/>
+        <w:t>Tinkercad</w:t>
+      </w:r>
+      <w:proofErr w:type="spellEnd"/>
+      <w:r>
+        <w:rPr>
+          <w:sz w:val="24"/>
+          <w:szCs w:val="24"/>
+        </w:rPr>
+        <w:t xml:space="preserve"> model of proposed system</w:t>
+      </w:r>
+    </w:p>
+    <w:p>
+      <w:pPr>
+        <w:spacing w:line="360" w:lineRule="auto"/>
+        <w:jc w:val="center"/>
+        <w:rPr>
+          <w:sz w:val="24"/>
+          <w:szCs w:val="24"/>
+        </w:rPr>
+      </w:pPr>
+      <w:r>
+        <w:rPr>
+          <w:sz w:val="24"/>
+          <w:szCs w:val="24"/>
+        </w:rPr>
+        <w:drawing>
+          <wp:inline distT="0" distB="0" distL="0" distR="0" wp14:anchorId="61D628AE" wp14:editId="6FE3938B">
+            <wp:extent cx="5240216" cy="2475230"/>
+            <wp:effectExtent l="0" t="0" r="0" b="1270"/>
+            <wp:docPr id="334455010" name="Picture 334455010" descr="A circuit board with wires&#10;&#10;Description automatically generated"/>
+            <wp:cNvGraphicFramePr>
+              <a:graphicFrameLocks xmlns:a="http://schemas.openxmlformats.org/drawingml/2006/main" noChangeAspect="1"/>
+            </wp:cNvGraphicFramePr>
+            <a:graphic xmlns:a="http://schemas.openxmlformats.org/drawingml/2006/main">
+              <a:graphicData uri="http://schemas.openxmlformats.org/drawingml/2006/picture">
+                <pic:pic xmlns:pic="http://schemas.openxmlformats.org/drawingml/2006/picture">
+                  <pic:nvPicPr>
+                    <pic:cNvPr id="178390874" name="Picture 1" descr="A circuit board with wires&#10;&#10;Description automatically generated"/>
+                    <pic:cNvPicPr/>
+                  </pic:nvPicPr>
+                  <pic:blipFill rotWithShape="1">
+                    <a:blip r:embed="rId10"/>
+                    <a:srcRect t="15790" r="5123"/>
+                    <a:stretch/>
+                  </pic:blipFill>
+                  <pic:spPr bwMode="auto">
+                    <a:xfrm>
+                      <a:off x="0" y="0"/>
+                      <a:ext cx="5241725" cy="2475943"/>
+                    </a:xfrm>
+                    <a:prstGeom prst="rect">
+                      <a:avLst/>
+                    </a:prstGeom>
+                    <a:ln>
+                      <a:noFill/>
+                    </a:ln>
+                    <a:extLst>
+                      <a:ext uri="{53640926-AAD7-44D8-BBD7-CCE9431645EC}">
+                        <a14:shadowObscured xmlns:a14="http://schemas.microsoft.com/office/drawing/2010/main"/>
+                      </a:ext>
+                    </a:extLst>
+                  </pic:spPr>
+                </pic:pic>
+              </a:graphicData>
+            </a:graphic>
+          </wp:inline>
+        </w:drawing>
+      </w:r>
+    </w:p>
+    <w:p>
+      <w:pPr>
+        <w:pStyle w:val="ListParagraph"/>
         <w:numPr>
           <w:ilvl w:val="0"/>
-          <w:numId w:val="1"/>
+          <w:numId w:val="5"/>
         </w:numPr>
         <w:spacing w:line="360" w:lineRule="auto"/>
-      </w:pPr>
-      <w:r>
-        <w:t>Appendix</w:t>
-      </w:r>
-    </w:p>
-    <w:p>
-      <w:pPr>
-        <w:spacing w:line="360" w:lineRule="auto"/>
-      </w:pPr>
-    </w:p>
-    <w:p>
-      <w:pPr>
-        <w:spacing w:line="360" w:lineRule="auto"/>
-      </w:pPr>
-    </w:p>
-    <w:p>
-      <w:pPr>
-        <w:spacing w:line="360" w:lineRule="auto"/>
+        <w:rPr>
+          <w:sz w:val="24"/>
+          <w:szCs w:val="24"/>
+        </w:rPr>
+      </w:pPr>
+      <w:r>
+        <w:rPr>
+          <w:sz w:val="24"/>
+          <w:szCs w:val="24"/>
+        </w:rPr>
+        <w:t>Evidence of proposed system</w:t>
+      </w:r>
+    </w:p>
+    <w:p>
+      <w:pPr>
+        <w:spacing w:line="360" w:lineRule="auto"/>
+        <w:rPr>
+          <w:sz w:val="24"/>
+          <w:szCs w:val="24"/>
+        </w:rPr>
+      </w:pPr>
+    </w:p>
+    <w:p>
+      <w:pPr>
+        <w:pStyle w:val="ListParagraph"/>
+        <w:numPr>
+          <w:ilvl w:val="0"/>
+          <w:numId w:val="5"/>
+        </w:numPr>
+        <w:spacing w:line="360" w:lineRule="auto"/>
+        <w:rPr>
+          <w:sz w:val="24"/>
+          <w:szCs w:val="24"/>
+        </w:rPr>
+      </w:pPr>
+      <w:r>
+        <w:rPr>
+          <w:sz w:val="24"/>
+          <w:szCs w:val="24"/>
+        </w:rPr>
+        <w:t>SQL query for creating table</w:t>
+      </w:r>
+    </w:p>
+    <w:p>
+      <w:pPr>
+        <w:shd w:val="clear" w:color="auto" w:fill="1F1F1F"/>
+        <w:spacing w:after="0" w:line="285" w:lineRule="atLeast"/>
+        <w:ind w:left="360"/>
+        <w:rPr>
+          <w:rFonts w:ascii="Consolas" w:eastAsia="Times New Roman" w:hAnsi="Consolas" w:cs="Times New Roman"/>
+          <w:color w:val="CCCCCC"/>
+          <w:kern w:val="0"/>
+          <w:sz w:val="21"/>
+          <w:szCs w:val="21"/>
+          <w14:ligatures w14:val="none"/>
+        </w:rPr>
+      </w:pPr>
+      <w:r>
+        <w:rPr>
+          <w:rFonts w:ascii="Consolas" w:eastAsia="Times New Roman" w:hAnsi="Consolas" w:cs="Times New Roman"/>
+          <w:color w:val="569CD6"/>
+          <w:kern w:val="0"/>
+          <w:sz w:val="21"/>
+          <w:szCs w:val="21"/>
+          <w14:ligatures w14:val="none"/>
+        </w:rPr>
+        <w:t>CREATE</w:t>
+      </w:r>
+      <w:r>
+        <w:rPr>
+          <w:rFonts w:ascii="Consolas" w:eastAsia="Times New Roman" w:hAnsi="Consolas" w:cs="Times New Roman"/>
+          <w:color w:val="CCCCCC"/>
+          <w:kern w:val="0"/>
+          <w:sz w:val="21"/>
+          <w:szCs w:val="21"/>
+          <w14:ligatures w14:val="none"/>
+        </w:rPr>
+        <w:t xml:space="preserve"> </w:t>
+      </w:r>
+      <w:r>
+        <w:rPr>
+          <w:rFonts w:ascii="Consolas" w:eastAsia="Times New Roman" w:hAnsi="Consolas" w:cs="Times New Roman"/>
+          <w:color w:val="569CD6"/>
+          <w:kern w:val="0"/>
+          <w:sz w:val="21"/>
+          <w:szCs w:val="21"/>
+          <w14:ligatures w14:val="none"/>
+        </w:rPr>
+        <w:t>TABLE</w:t>
+      </w:r>
+      <w:r>
+        <w:rPr>
+          <w:rFonts w:ascii="Consolas" w:eastAsia="Times New Roman" w:hAnsi="Consolas" w:cs="Times New Roman"/>
+          <w:color w:val="CCCCCC"/>
+          <w:kern w:val="0"/>
+          <w:sz w:val="21"/>
+          <w:szCs w:val="21"/>
+          <w14:ligatures w14:val="none"/>
+        </w:rPr>
+        <w:t xml:space="preserve"> </w:t>
+      </w:r>
+      <w:proofErr w:type="spellStart"/>
+      <w:r>
+        <w:rPr>
+          <w:rFonts w:ascii="Consolas" w:eastAsia="Times New Roman" w:hAnsi="Consolas" w:cs="Times New Roman"/>
+          <w:color w:val="DCDCAA"/>
+          <w:kern w:val="0"/>
+          <w:sz w:val="21"/>
+          <w:szCs w:val="21"/>
+          <w14:ligatures w14:val="none"/>
+        </w:rPr>
+        <w:t>sensor_data</w:t>
+      </w:r>
+      <w:proofErr w:type="spellEnd"/>
+      <w:r>
+        <w:rPr>
+          <w:rFonts w:ascii="Consolas" w:eastAsia="Times New Roman" w:hAnsi="Consolas" w:cs="Times New Roman"/>
+          <w:color w:val="CCCCCC"/>
+          <w:kern w:val="0"/>
+          <w:sz w:val="21"/>
+          <w:szCs w:val="21"/>
+          <w14:ligatures w14:val="none"/>
+        </w:rPr>
+        <w:t xml:space="preserve"> (</w:t>
+      </w:r>
+    </w:p>
+    <w:p>
+      <w:pPr>
+        <w:shd w:val="clear" w:color="auto" w:fill="1F1F1F"/>
+        <w:spacing w:after="0" w:line="285" w:lineRule="atLeast"/>
+        <w:ind w:left="360" w:firstLine="360"/>
+        <w:rPr>
+          <w:rFonts w:ascii="Consolas" w:eastAsia="Times New Roman" w:hAnsi="Consolas" w:cs="Times New Roman"/>
+          <w:color w:val="CCCCCC"/>
+          <w:kern w:val="0"/>
+          <w:sz w:val="24"/>
+          <w:szCs w:val="24"/>
+          <w14:ligatures w14:val="none"/>
+        </w:rPr>
+      </w:pPr>
+      <w:proofErr w:type="spellStart"/>
+      <w:r>
+        <w:rPr>
+          <w:rFonts w:ascii="Consolas" w:eastAsia="Times New Roman" w:hAnsi="Consolas" w:cs="Times New Roman"/>
+          <w:color w:val="CCCCCC"/>
+          <w:kern w:val="0"/>
+          <w:sz w:val="24"/>
+          <w:szCs w:val="24"/>
+          <w14:ligatures w14:val="none"/>
+        </w:rPr>
+        <w:t>dataID</w:t>
+      </w:r>
+      <w:proofErr w:type="spellEnd"/>
+      <w:r>
+        <w:rPr>
+          <w:rFonts w:ascii="Consolas" w:eastAsia="Times New Roman" w:hAnsi="Consolas" w:cs="Times New Roman"/>
+          <w:color w:val="CCCCCC"/>
+          <w:kern w:val="0"/>
+          <w:sz w:val="24"/>
+          <w:szCs w:val="24"/>
+          <w14:ligatures w14:val="none"/>
+        </w:rPr>
+        <w:t xml:space="preserve"> </w:t>
+      </w:r>
+      <w:r>
+        <w:rPr>
+          <w:rFonts w:ascii="Consolas" w:eastAsia="Times New Roman" w:hAnsi="Consolas" w:cs="Times New Roman"/>
+          <w:color w:val="569CD6"/>
+          <w:kern w:val="0"/>
+          <w:sz w:val="24"/>
+          <w:szCs w:val="24"/>
+          <w14:ligatures w14:val="none"/>
+        </w:rPr>
+        <w:t>INT</w:t>
+      </w:r>
+      <w:r>
+        <w:rPr>
+          <w:rFonts w:ascii="Consolas" w:eastAsia="Times New Roman" w:hAnsi="Consolas" w:cs="Times New Roman"/>
+          <w:color w:val="CCCCCC"/>
+          <w:kern w:val="0"/>
+          <w:sz w:val="24"/>
+          <w:szCs w:val="24"/>
+          <w14:ligatures w14:val="none"/>
+        </w:rPr>
+        <w:t xml:space="preserve"> AUTO_INCREMENT </w:t>
+      </w:r>
+      <w:r>
+        <w:rPr>
+          <w:rFonts w:ascii="Consolas" w:eastAsia="Times New Roman" w:hAnsi="Consolas" w:cs="Times New Roman"/>
+          <w:color w:val="569CD6"/>
+          <w:kern w:val="0"/>
+          <w:sz w:val="24"/>
+          <w:szCs w:val="24"/>
+          <w14:ligatures w14:val="none"/>
+        </w:rPr>
+        <w:t>NOT NULL</w:t>
+      </w:r>
+      <w:r>
+        <w:rPr>
+          <w:rFonts w:ascii="Consolas" w:eastAsia="Times New Roman" w:hAnsi="Consolas" w:cs="Times New Roman"/>
+          <w:color w:val="CCCCCC"/>
+          <w:kern w:val="0"/>
+          <w:sz w:val="24"/>
+          <w:szCs w:val="24"/>
+          <w14:ligatures w14:val="none"/>
+        </w:rPr>
+        <w:t xml:space="preserve"> </w:t>
+      </w:r>
+      <w:r>
+        <w:rPr>
+          <w:rFonts w:ascii="Consolas" w:eastAsia="Times New Roman" w:hAnsi="Consolas" w:cs="Times New Roman"/>
+          <w:color w:val="569CD6"/>
+          <w:kern w:val="0"/>
+          <w:sz w:val="24"/>
+          <w:szCs w:val="24"/>
+          <w14:ligatures w14:val="none"/>
+        </w:rPr>
+        <w:t>PRIMARY KEY</w:t>
+      </w:r>
+      <w:r>
+        <w:rPr>
+          <w:rFonts w:ascii="Consolas" w:eastAsia="Times New Roman" w:hAnsi="Consolas" w:cs="Times New Roman"/>
+          <w:color w:val="CCCCCC"/>
+          <w:kern w:val="0"/>
+          <w:sz w:val="24"/>
+          <w:szCs w:val="24"/>
+          <w14:ligatures w14:val="none"/>
+        </w:rPr>
+        <w:t>,</w:t>
+      </w:r>
+    </w:p>
+    <w:p>
+      <w:pPr>
+        <w:shd w:val="clear" w:color="auto" w:fill="1F1F1F"/>
+        <w:spacing w:after="0" w:line="285" w:lineRule="atLeast"/>
+        <w:ind w:left="360" w:firstLine="360"/>
+        <w:rPr>
+          <w:rFonts w:ascii="Consolas" w:eastAsia="Times New Roman" w:hAnsi="Consolas" w:cs="Times New Roman"/>
+          <w:color w:val="CCCCCC"/>
+          <w:kern w:val="0"/>
+          <w:sz w:val="24"/>
+          <w:szCs w:val="24"/>
+          <w14:ligatures w14:val="none"/>
+        </w:rPr>
+      </w:pPr>
+      <w:r>
+        <w:rPr>
+          <w:rFonts w:ascii="Consolas" w:eastAsia="Times New Roman" w:hAnsi="Consolas" w:cs="Times New Roman"/>
+          <w:color w:val="CCCCCC"/>
+          <w:kern w:val="0"/>
+          <w:sz w:val="24"/>
+          <w:szCs w:val="24"/>
+          <w14:ligatures w14:val="none"/>
+        </w:rPr>
+        <w:t xml:space="preserve">humidity </w:t>
+      </w:r>
+      <w:r>
+        <w:rPr>
+          <w:rFonts w:ascii="Consolas" w:eastAsia="Times New Roman" w:hAnsi="Consolas" w:cs="Times New Roman"/>
+          <w:color w:val="569CD6"/>
+          <w:kern w:val="0"/>
+          <w:sz w:val="24"/>
+          <w:szCs w:val="24"/>
+          <w14:ligatures w14:val="none"/>
+        </w:rPr>
+        <w:t>VARCHAR</w:t>
+      </w:r>
+      <w:r>
+        <w:rPr>
+          <w:rFonts w:ascii="Consolas" w:eastAsia="Times New Roman" w:hAnsi="Consolas" w:cs="Times New Roman"/>
+          <w:color w:val="CCCCCC"/>
+          <w:kern w:val="0"/>
+          <w:sz w:val="24"/>
+          <w:szCs w:val="24"/>
+          <w14:ligatures w14:val="none"/>
+        </w:rPr>
+        <w:t xml:space="preserve">(1O) </w:t>
+      </w:r>
+      <w:r>
+        <w:rPr>
+          <w:rFonts w:ascii="Consolas" w:eastAsia="Times New Roman" w:hAnsi="Consolas" w:cs="Times New Roman"/>
+          <w:color w:val="569CD6"/>
+          <w:kern w:val="0"/>
+          <w:sz w:val="24"/>
+          <w:szCs w:val="24"/>
+          <w14:ligatures w14:val="none"/>
+        </w:rPr>
+        <w:t>NOT NULL</w:t>
+      </w:r>
+      <w:r>
+        <w:rPr>
+          <w:rFonts w:ascii="Consolas" w:eastAsia="Times New Roman" w:hAnsi="Consolas" w:cs="Times New Roman"/>
+          <w:color w:val="CCCCCC"/>
+          <w:kern w:val="0"/>
+          <w:sz w:val="24"/>
+          <w:szCs w:val="24"/>
+          <w14:ligatures w14:val="none"/>
+        </w:rPr>
+        <w:t>,</w:t>
+      </w:r>
+    </w:p>
+    <w:p>
+      <w:pPr>
+        <w:shd w:val="clear" w:color="auto" w:fill="1F1F1F"/>
+        <w:spacing w:after="0" w:line="285" w:lineRule="atLeast"/>
+        <w:ind w:left="360" w:firstLine="360"/>
+        <w:rPr>
+          <w:rFonts w:ascii="Consolas" w:eastAsia="Times New Roman" w:hAnsi="Consolas" w:cs="Times New Roman"/>
+          <w:color w:val="CCCCCC"/>
+          <w:kern w:val="0"/>
+          <w:sz w:val="24"/>
+          <w:szCs w:val="24"/>
+          <w14:ligatures w14:val="none"/>
+        </w:rPr>
+      </w:pPr>
+      <w:r>
+        <w:rPr>
+          <w:rFonts w:ascii="Consolas" w:eastAsia="Times New Roman" w:hAnsi="Consolas" w:cs="Times New Roman"/>
+          <w:color w:val="CCCCCC"/>
+          <w:kern w:val="0"/>
+          <w:sz w:val="24"/>
+          <w:szCs w:val="24"/>
+          <w14:ligatures w14:val="none"/>
+        </w:rPr>
+        <w:t xml:space="preserve">temperature </w:t>
+      </w:r>
+      <w:r>
+        <w:rPr>
+          <w:rFonts w:ascii="Consolas" w:eastAsia="Times New Roman" w:hAnsi="Consolas" w:cs="Times New Roman"/>
+          <w:color w:val="569CD6"/>
+          <w:kern w:val="0"/>
+          <w:sz w:val="24"/>
+          <w:szCs w:val="24"/>
+          <w14:ligatures w14:val="none"/>
+        </w:rPr>
+        <w:t>VARCHAR</w:t>
+      </w:r>
+      <w:r>
+        <w:rPr>
+          <w:rFonts w:ascii="Consolas" w:eastAsia="Times New Roman" w:hAnsi="Consolas" w:cs="Times New Roman"/>
+          <w:color w:val="CCCCCC"/>
+          <w:kern w:val="0"/>
+          <w:sz w:val="24"/>
+          <w:szCs w:val="24"/>
+          <w14:ligatures w14:val="none"/>
+        </w:rPr>
+        <w:t xml:space="preserve">(1O) </w:t>
+      </w:r>
+      <w:r>
+        <w:rPr>
+          <w:rFonts w:ascii="Consolas" w:eastAsia="Times New Roman" w:hAnsi="Consolas" w:cs="Times New Roman"/>
+          <w:color w:val="569CD6"/>
+          <w:kern w:val="0"/>
+          <w:sz w:val="24"/>
+          <w:szCs w:val="24"/>
+          <w14:ligatures w14:val="none"/>
+        </w:rPr>
+        <w:t>NOT NULL</w:t>
+      </w:r>
+      <w:r>
+        <w:rPr>
+          <w:rFonts w:ascii="Consolas" w:eastAsia="Times New Roman" w:hAnsi="Consolas" w:cs="Times New Roman"/>
+          <w:color w:val="CCCCCC"/>
+          <w:kern w:val="0"/>
+          <w:sz w:val="24"/>
+          <w:szCs w:val="24"/>
+          <w14:ligatures w14:val="none"/>
+        </w:rPr>
+        <w:t>,</w:t>
+      </w:r>
+    </w:p>
+    <w:p>
+      <w:pPr>
+        <w:shd w:val="clear" w:color="auto" w:fill="1F1F1F"/>
+        <w:spacing w:after="0" w:line="285" w:lineRule="atLeast"/>
+        <w:ind w:left="360" w:firstLine="360"/>
+        <w:rPr>
+          <w:rFonts w:ascii="Consolas" w:eastAsia="Times New Roman" w:hAnsi="Consolas" w:cs="Times New Roman"/>
+          <w:color w:val="CCCCCC"/>
+          <w:kern w:val="0"/>
+          <w:sz w:val="24"/>
+          <w:szCs w:val="24"/>
+          <w14:ligatures w14:val="none"/>
+        </w:rPr>
+      </w:pPr>
+      <w:r>
+        <w:rPr>
+          <w:rFonts w:ascii="Consolas" w:eastAsia="Times New Roman" w:hAnsi="Consolas" w:cs="Times New Roman"/>
+          <w:color w:val="569CD6"/>
+          <w:kern w:val="0"/>
+          <w:sz w:val="24"/>
+          <w:szCs w:val="24"/>
+          <w14:ligatures w14:val="none"/>
+        </w:rPr>
+        <w:t>time</w:t>
+      </w:r>
+      <w:r>
+        <w:rPr>
+          <w:rFonts w:ascii="Consolas" w:eastAsia="Times New Roman" w:hAnsi="Consolas" w:cs="Times New Roman"/>
+          <w:color w:val="CCCCCC"/>
+          <w:kern w:val="0"/>
+          <w:sz w:val="24"/>
+          <w:szCs w:val="24"/>
+          <w14:ligatures w14:val="none"/>
+        </w:rPr>
+        <w:t xml:space="preserve"> </w:t>
+      </w:r>
+      <w:r>
+        <w:rPr>
+          <w:rFonts w:ascii="Consolas" w:eastAsia="Times New Roman" w:hAnsi="Consolas" w:cs="Times New Roman"/>
+          <w:color w:val="569CD6"/>
+          <w:kern w:val="0"/>
+          <w:sz w:val="24"/>
+          <w:szCs w:val="24"/>
+          <w14:ligatures w14:val="none"/>
+        </w:rPr>
+        <w:t>TIMESTAMP</w:t>
+      </w:r>
+      <w:r>
+        <w:rPr>
+          <w:rFonts w:ascii="Consolas" w:eastAsia="Times New Roman" w:hAnsi="Consolas" w:cs="Times New Roman"/>
+          <w:color w:val="CCCCCC"/>
+          <w:kern w:val="0"/>
+          <w:sz w:val="24"/>
+          <w:szCs w:val="24"/>
+          <w14:ligatures w14:val="none"/>
+        </w:rPr>
+        <w:t xml:space="preserve"> </w:t>
+      </w:r>
+      <w:r>
+        <w:rPr>
+          <w:rFonts w:ascii="Consolas" w:eastAsia="Times New Roman" w:hAnsi="Consolas" w:cs="Times New Roman"/>
+          <w:color w:val="569CD6"/>
+          <w:kern w:val="0"/>
+          <w:sz w:val="24"/>
+          <w:szCs w:val="24"/>
+          <w14:ligatures w14:val="none"/>
+        </w:rPr>
+        <w:t>NOT NULL</w:t>
+      </w:r>
+      <w:r>
+        <w:rPr>
+          <w:rFonts w:ascii="Consolas" w:eastAsia="Times New Roman" w:hAnsi="Consolas" w:cs="Times New Roman"/>
+          <w:color w:val="CCCCCC"/>
+          <w:kern w:val="0"/>
+          <w:sz w:val="24"/>
+          <w:szCs w:val="24"/>
+          <w14:ligatures w14:val="none"/>
+        </w:rPr>
+        <w:t xml:space="preserve"> </w:t>
+      </w:r>
+      <w:r>
+        <w:rPr>
+          <w:rFonts w:ascii="Consolas" w:eastAsia="Times New Roman" w:hAnsi="Consolas" w:cs="Times New Roman"/>
+          <w:color w:val="569CD6"/>
+          <w:kern w:val="0"/>
+          <w:sz w:val="24"/>
+          <w:szCs w:val="24"/>
+          <w14:ligatures w14:val="none"/>
+        </w:rPr>
+        <w:t>DEFAULT</w:t>
+      </w:r>
+      <w:r>
+        <w:rPr>
+          <w:rFonts w:ascii="Consolas" w:eastAsia="Times New Roman" w:hAnsi="Consolas" w:cs="Times New Roman"/>
+          <w:color w:val="CCCCCC"/>
+          <w:kern w:val="0"/>
+          <w:sz w:val="24"/>
+          <w:szCs w:val="24"/>
+          <w14:ligatures w14:val="none"/>
+        </w:rPr>
+        <w:t xml:space="preserve"> CURRENT_TIMESTAMP </w:t>
+      </w:r>
+      <w:r>
+        <w:rPr>
+          <w:rFonts w:ascii="Consolas" w:eastAsia="Times New Roman" w:hAnsi="Consolas" w:cs="Times New Roman"/>
+          <w:color w:val="569CD6"/>
+          <w:kern w:val="0"/>
+          <w:sz w:val="24"/>
+          <w:szCs w:val="24"/>
+          <w14:ligatures w14:val="none"/>
+        </w:rPr>
+        <w:t>ON</w:t>
+      </w:r>
+      <w:r>
+        <w:rPr>
+          <w:rFonts w:ascii="Consolas" w:eastAsia="Times New Roman" w:hAnsi="Consolas" w:cs="Times New Roman"/>
+          <w:color w:val="CCCCCC"/>
+          <w:kern w:val="0"/>
+          <w:sz w:val="24"/>
+          <w:szCs w:val="24"/>
+          <w14:ligatures w14:val="none"/>
+        </w:rPr>
+        <w:t xml:space="preserve"> </w:t>
+      </w:r>
+      <w:r>
+        <w:rPr>
+          <w:rFonts w:ascii="Consolas" w:eastAsia="Times New Roman" w:hAnsi="Consolas" w:cs="Times New Roman"/>
+          <w:color w:val="569CD6"/>
+          <w:kern w:val="0"/>
+          <w:sz w:val="24"/>
+          <w:szCs w:val="24"/>
+          <w14:ligatures w14:val="none"/>
+        </w:rPr>
+        <w:t>UPDATE</w:t>
+      </w:r>
+      <w:r>
+        <w:rPr>
+          <w:rFonts w:ascii="Consolas" w:eastAsia="Times New Roman" w:hAnsi="Consolas" w:cs="Times New Roman"/>
+          <w:color w:val="CCCCCC"/>
+          <w:kern w:val="0"/>
+          <w:sz w:val="24"/>
+          <w:szCs w:val="24"/>
+          <w14:ligatures w14:val="none"/>
+        </w:rPr>
+        <w:t xml:space="preserve"> </w:t>
+      </w:r>
+      <w:r>
+        <w:rPr>
+          <w:rFonts w:ascii="Consolas" w:eastAsia="Times New Roman" w:hAnsi="Consolas" w:cs="Times New Roman"/>
+          <w:color w:val="CCCCCC"/>
+          <w:kern w:val="0"/>
+          <w:sz w:val="24"/>
+          <w:szCs w:val="24"/>
+          <w14:ligatures w14:val="none"/>
+        </w:rPr>
+        <w:t>CURRENT_TIMESTAMP</w:t>
+      </w:r>
+    </w:p>
+    <w:p>
+      <w:pPr>
+        <w:shd w:val="clear" w:color="auto" w:fill="1F1F1F"/>
+        <w:spacing w:after="0" w:line="285" w:lineRule="atLeast"/>
+        <w:ind w:left="360"/>
+        <w:rPr>
+          <w:rFonts w:ascii="Consolas" w:eastAsia="Times New Roman" w:hAnsi="Consolas" w:cs="Times New Roman"/>
+          <w:color w:val="CCCCCC"/>
+          <w:kern w:val="0"/>
+          <w:sz w:val="24"/>
+          <w:szCs w:val="24"/>
+          <w14:ligatures w14:val="none"/>
+        </w:rPr>
+      </w:pPr>
+      <w:r>
+        <w:rPr>
+          <w:rFonts w:ascii="Consolas" w:eastAsia="Times New Roman" w:hAnsi="Consolas" w:cs="Times New Roman"/>
+          <w:color w:val="CCCCCC"/>
+          <w:kern w:val="0"/>
+          <w:sz w:val="24"/>
+          <w:szCs w:val="24"/>
+          <w14:ligatures w14:val="none"/>
+        </w:rPr>
+        <w:t>);</w:t>
+      </w:r>
+    </w:p>
+    <w:p>
+      <w:pPr>
+        <w:rPr>
+          <w:sz w:val="24"/>
+          <w:szCs w:val="24"/>
+        </w:rPr>
+      </w:pPr>
+    </w:p>
+    <w:p>
+      <w:pPr>
+        <w:pStyle w:val="ListParagraph"/>
+        <w:numPr>
+          <w:ilvl w:val="0"/>
+          <w:numId w:val="5"/>
+        </w:numPr>
+        <w:spacing w:line="360" w:lineRule="auto"/>
+        <w:rPr>
+          <w:sz w:val="24"/>
+          <w:szCs w:val="24"/>
+        </w:rPr>
+      </w:pPr>
+      <w:r>
+        <w:rPr>
+          <w:sz w:val="24"/>
+          <w:szCs w:val="24"/>
+        </w:rPr>
+        <w:t>C++ code for Arduino</w:t>
+      </w:r>
+    </w:p>
+    <w:p>
+      <w:pPr>
+        <w:spacing w:line="360" w:lineRule="auto"/>
+        <w:rPr>
+          <w:sz w:val="24"/>
+          <w:szCs w:val="24"/>
+        </w:rPr>
+      </w:pPr>
+    </w:p>
+    <w:p>
+      <w:pPr>
+        <w:pStyle w:val="ListParagraph"/>
+        <w:numPr>
+          <w:ilvl w:val="0"/>
+          <w:numId w:val="5"/>
+        </w:numPr>
+        <w:spacing w:line="360" w:lineRule="auto"/>
+        <w:rPr>
+          <w:sz w:val="24"/>
+          <w:szCs w:val="24"/>
+        </w:rPr>
+      </w:pPr>
+      <w:r>
+        <w:rPr>
+          <w:sz w:val="24"/>
+          <w:szCs w:val="24"/>
+        </w:rPr>
+        <w:t>Python code</w:t>
+      </w:r>
+    </w:p>
+    <w:p>
+      <w:pPr>
+        <w:spacing w:line="360" w:lineRule="auto"/>
+        <w:rPr>
+          <w:sz w:val="24"/>
+          <w:szCs w:val="24"/>
+        </w:rPr>
+      </w:pPr>
+    </w:p>
+    <w:p>
+      <w:pPr>
+        <w:spacing w:line="360" w:lineRule="auto"/>
+        <w:rPr>
+          <w:sz w:val="24"/>
+          <w:szCs w:val="24"/>
+        </w:rPr>
+      </w:pPr>
+    </w:p>
+    <w:p>
+      <w:pPr>
+        <w:spacing w:line="360" w:lineRule="auto"/>
+        <w:rPr>
+          <w:sz w:val="24"/>
+          <w:szCs w:val="24"/>
+        </w:rPr>
       </w:pPr>
     </w:p>
     <w:sectPr>
@@ -1091,10 +3598,10 @@
 <file path=word/numbering.xml><?xml version="1.0" encoding="utf-8"?>
 <w:numbering xmlns:wpc="http://schemas.microsoft.com/office/word/2010/wordprocessingCanvas" xmlns:cx="http://schemas.microsoft.com/office/drawing/2014/chartex" xmlns:cx1="http://schemas.microsoft.com/office/drawing/2015/9/8/chartex" xmlns:cx2="http://schemas.microsoft.com/office/drawing/2015/10/21/chartex" xmlns:cx3="http://schemas.microsoft.com/office/drawing/2016/5/9/chartex" xmlns:cx4="http://schemas.microsoft.com/office/drawing/2016/5/10/chartex" xmlns:cx5="http://schemas.microsoft.com/office/drawing/2016/5/11/chartex" xmlns:cx6="http://schemas.microsoft.com/office/drawing/2016/5/12/chartex" xmlns:cx7="http://schemas.microsoft.com/office/drawing/2016/5/13/chartex" xmlns:cx8="http://schemas.microsoft.com/office/drawing/2016/5/14/chartex" xmlns:mc="http://schemas.openxmlformats.org/markup-compatibility/2006" xmlns:aink="http://schemas.microsoft.com/office/drawing/2016/ink" xmlns:am3d="http://schemas.microsoft.com/office/drawing/2017/model3d" xmlns:o="urn:schemas-microsoft-com:office:office" xmlns:oel="http://schemas.microsoft.com/office/2019/extlst" xmlns:r="http://schemas.openxmlformats.org/officeDocument/2006/relationships" xmlns:m="http://schemas.openxmlformats.org/officeDocument/2006/math" xmlns:v="urn:schemas-microsoft-com:vml" xmlns:wp14="http://schemas.microsoft.com/office/word/2010/wordprocessingDrawing" xmlns:wp="http://schemas.openxmlformats.org/drawingml/2006/wordprocessingDrawing" xmlns:w10="urn:schemas-microsoft-com:office:word" xmlns:w="http://schemas.openxmlformats.org/wordprocessingml/2006/main" xmlns:w14="http://schemas.microsoft.com/office/word/2010/wordml" xmlns:w15="http://schemas.microsoft.com/office/word/2012/wordml" xmlns:w16cex="http://schemas.microsoft.com/office/word/2018/wordml/cex" xmlns:w16cid="http://schemas.microsoft.com/office/word/2016/wordml/cid" xmlns:w16="http://schemas.microsoft.com/office/word/2018/wordml" xmlns:w16sdtdh="http://schemas.microsoft.com/office/word/2020/wordml/sdtdatahash" xmlns:w16se="http://schemas.microsoft.com/office/word/2015/wordml/symex" xmlns:wpg="http://schemas.microsoft.com/office/word/2010/wordprocessingGroup" xmlns:wpi="http://schemas.microsoft.com/office/word/2010/wordprocessingInk" xmlns:wne="http://schemas.microsoft.com/office/word/2006/wordml" xmlns:wps="http://schemas.microsoft.com/office/word/2010/wordprocessingShape" mc:Ignorable="w14 w15 w16se w16cid w16 w16cex w16sdtdh wp14">
   <w:abstractNum w:abstractNumId="0" w15:restartNumberingAfterBreak="0">
-    <w:nsid w:val="49365DF8"/>
+    <w:nsid w:val="31776C39"/>
     <w:multiLevelType w:val="hybridMultilevel"/>
-    <w:tmpl w:val="726CF5AE"/>
-    <w:lvl w:ilvl="0" w:tplc="449A2436">
+    <w:tmpl w:val="08448FB0"/>
+    <w:lvl w:ilvl="0" w:tplc="BE3EF420">
       <w:numFmt w:val="bullet"/>
       <w:lvlText w:val="-"/>
       <w:lvlJc w:val="left"/>
@@ -1203,6 +3710,118 @@
     </w:lvl>
   </w:abstractNum>
   <w:abstractNum w:abstractNumId="1" w15:restartNumberingAfterBreak="0">
+    <w:nsid w:val="49365DF8"/>
+    <w:multiLevelType w:val="hybridMultilevel"/>
+    <w:tmpl w:val="726CF5AE"/>
+    <w:lvl w:ilvl="0" w:tplc="449A2436">
+      <w:numFmt w:val="bullet"/>
+      <w:lvlText w:val="-"/>
+      <w:lvlJc w:val="left"/>
+      <w:pPr>
+        <w:ind w:left="720" w:hanging="360"/>
+      </w:pPr>
+      <w:rPr>
+        <w:rFonts w:ascii="Calibri" w:eastAsiaTheme="minorHAnsi" w:hAnsi="Calibri" w:cs="Calibri" w:hint="default"/>
+      </w:rPr>
+    </w:lvl>
+    <w:lvl w:ilvl="1" w:tplc="04090003" w:tentative="1">
+      <w:start w:val="1"/>
+      <w:numFmt w:val="bullet"/>
+      <w:lvlText w:val="o"/>
+      <w:lvlJc w:val="left"/>
+      <w:pPr>
+        <w:ind w:left="1440" w:hanging="360"/>
+      </w:pPr>
+      <w:rPr>
+        <w:rFonts w:ascii="Courier New" w:hAnsi="Courier New" w:cs="Courier New" w:hint="default"/>
+      </w:rPr>
+    </w:lvl>
+    <w:lvl w:ilvl="2" w:tplc="04090005" w:tentative="1">
+      <w:start w:val="1"/>
+      <w:numFmt w:val="bullet"/>
+      <w:lvlText w:val=""/>
+      <w:lvlJc w:val="left"/>
+      <w:pPr>
+        <w:ind w:left="2160" w:hanging="360"/>
+      </w:pPr>
+      <w:rPr>
+        <w:rFonts w:ascii="Wingdings" w:hAnsi="Wingdings" w:hint="default"/>
+      </w:rPr>
+    </w:lvl>
+    <w:lvl w:ilvl="3" w:tplc="04090001" w:tentative="1">
+      <w:start w:val="1"/>
+      <w:numFmt w:val="bullet"/>
+      <w:lvlText w:val=""/>
+      <w:lvlJc w:val="left"/>
+      <w:pPr>
+        <w:ind w:left="2880" w:hanging="360"/>
+      </w:pPr>
+      <w:rPr>
+        <w:rFonts w:ascii="Symbol" w:hAnsi="Symbol" w:hint="default"/>
+      </w:rPr>
+    </w:lvl>
+    <w:lvl w:ilvl="4" w:tplc="04090003" w:tentative="1">
+      <w:start w:val="1"/>
+      <w:numFmt w:val="bullet"/>
+      <w:lvlText w:val="o"/>
+      <w:lvlJc w:val="left"/>
+      <w:pPr>
+        <w:ind w:left="3600" w:hanging="360"/>
+      </w:pPr>
+      <w:rPr>
+        <w:rFonts w:ascii="Courier New" w:hAnsi="Courier New" w:cs="Courier New" w:hint="default"/>
+      </w:rPr>
+    </w:lvl>
+    <w:lvl w:ilvl="5" w:tplc="04090005" w:tentative="1">
+      <w:start w:val="1"/>
+      <w:numFmt w:val="bullet"/>
+      <w:lvlText w:val=""/>
+      <w:lvlJc w:val="left"/>
+      <w:pPr>
+        <w:ind w:left="4320" w:hanging="360"/>
+      </w:pPr>
+      <w:rPr>
+        <w:rFonts w:ascii="Wingdings" w:hAnsi="Wingdings" w:hint="default"/>
+      </w:rPr>
+    </w:lvl>
+    <w:lvl w:ilvl="6" w:tplc="04090001" w:tentative="1">
+      <w:start w:val="1"/>
+      <w:numFmt w:val="bullet"/>
+      <w:lvlText w:val=""/>
+      <w:lvlJc w:val="left"/>
+      <w:pPr>
+        <w:ind w:left="5040" w:hanging="360"/>
+      </w:pPr>
+      <w:rPr>
+        <w:rFonts w:ascii="Symbol" w:hAnsi="Symbol" w:hint="default"/>
+      </w:rPr>
+    </w:lvl>
+    <w:lvl w:ilvl="7" w:tplc="04090003" w:tentative="1">
+      <w:start w:val="1"/>
+      <w:numFmt w:val="bullet"/>
+      <w:lvlText w:val="o"/>
+      <w:lvlJc w:val="left"/>
+      <w:pPr>
+        <w:ind w:left="5760" w:hanging="360"/>
+      </w:pPr>
+      <w:rPr>
+        <w:rFonts w:ascii="Courier New" w:hAnsi="Courier New" w:cs="Courier New" w:hint="default"/>
+      </w:rPr>
+    </w:lvl>
+    <w:lvl w:ilvl="8" w:tplc="04090005" w:tentative="1">
+      <w:start w:val="1"/>
+      <w:numFmt w:val="bullet"/>
+      <w:lvlText w:val=""/>
+      <w:lvlJc w:val="left"/>
+      <w:pPr>
+        <w:ind w:left="6480" w:hanging="360"/>
+      </w:pPr>
+      <w:rPr>
+        <w:rFonts w:ascii="Wingdings" w:hAnsi="Wingdings" w:hint="default"/>
+      </w:rPr>
+    </w:lvl>
+  </w:abstractNum>
+  <w:abstractNum w:abstractNumId="2" w15:restartNumberingAfterBreak="0">
     <w:nsid w:val="4F8B3EDC"/>
     <w:multiLevelType w:val="hybridMultilevel"/>
     <w:tmpl w:val="3B580E74"/>
@@ -1291,7 +3910,7 @@
       </w:pPr>
     </w:lvl>
   </w:abstractNum>
-  <w:abstractNum w:abstractNumId="2" w15:restartNumberingAfterBreak="0">
+  <w:abstractNum w:abstractNumId="3" w15:restartNumberingAfterBreak="0">
     <w:nsid w:val="666A2B8B"/>
     <w:multiLevelType w:val="hybridMultilevel"/>
     <w:tmpl w:val="C10ECC3E"/>
@@ -1380,14 +3999,109 @@
       </w:pPr>
     </w:lvl>
   </w:abstractNum>
+  <w:abstractNum w:abstractNumId="4" w15:restartNumberingAfterBreak="0">
+    <w:nsid w:val="68B24659"/>
+    <w:multiLevelType w:val="hybridMultilevel"/>
+    <w:tmpl w:val="1D909290"/>
+    <w:lvl w:ilvl="0" w:tplc="0409000F">
+      <w:start w:val="1"/>
+      <w:numFmt w:val="decimal"/>
+      <w:lvlText w:val="%1."/>
+      <w:lvlJc w:val="left"/>
+      <w:pPr>
+        <w:ind w:left="720" w:hanging="360"/>
+      </w:pPr>
+      <w:rPr>
+        <w:rFonts w:hint="default"/>
+      </w:rPr>
+    </w:lvl>
+    <w:lvl w:ilvl="1" w:tplc="04090019" w:tentative="1">
+      <w:start w:val="1"/>
+      <w:numFmt w:val="lowerLetter"/>
+      <w:lvlText w:val="%2."/>
+      <w:lvlJc w:val="left"/>
+      <w:pPr>
+        <w:ind w:left="1440" w:hanging="360"/>
+      </w:pPr>
+    </w:lvl>
+    <w:lvl w:ilvl="2" w:tplc="0409001B" w:tentative="1">
+      <w:start w:val="1"/>
+      <w:numFmt w:val="lowerRoman"/>
+      <w:lvlText w:val="%3."/>
+      <w:lvlJc w:val="right"/>
+      <w:pPr>
+        <w:ind w:left="2160" w:hanging="180"/>
+      </w:pPr>
+    </w:lvl>
+    <w:lvl w:ilvl="3" w:tplc="0409000F" w:tentative="1">
+      <w:start w:val="1"/>
+      <w:numFmt w:val="decimal"/>
+      <w:lvlText w:val="%4."/>
+      <w:lvlJc w:val="left"/>
+      <w:pPr>
+        <w:ind w:left="2880" w:hanging="360"/>
+      </w:pPr>
+    </w:lvl>
+    <w:lvl w:ilvl="4" w:tplc="04090019" w:tentative="1">
+      <w:start w:val="1"/>
+      <w:numFmt w:val="lowerLetter"/>
+      <w:lvlText w:val="%5."/>
+      <w:lvlJc w:val="left"/>
+      <w:pPr>
+        <w:ind w:left="3600" w:hanging="360"/>
+      </w:pPr>
+    </w:lvl>
+    <w:lvl w:ilvl="5" w:tplc="0409001B" w:tentative="1">
+      <w:start w:val="1"/>
+      <w:numFmt w:val="lowerRoman"/>
+      <w:lvlText w:val="%6."/>
+      <w:lvlJc w:val="right"/>
+      <w:pPr>
+        <w:ind w:left="4320" w:hanging="180"/>
+      </w:pPr>
+    </w:lvl>
+    <w:lvl w:ilvl="6" w:tplc="0409000F" w:tentative="1">
+      <w:start w:val="1"/>
+      <w:numFmt w:val="decimal"/>
+      <w:lvlText w:val="%7."/>
+      <w:lvlJc w:val="left"/>
+      <w:pPr>
+        <w:ind w:left="5040" w:hanging="360"/>
+      </w:pPr>
+    </w:lvl>
+    <w:lvl w:ilvl="7" w:tplc="04090019" w:tentative="1">
+      <w:start w:val="1"/>
+      <w:numFmt w:val="lowerLetter"/>
+      <w:lvlText w:val="%8."/>
+      <w:lvlJc w:val="left"/>
+      <w:pPr>
+        <w:ind w:left="5760" w:hanging="360"/>
+      </w:pPr>
+    </w:lvl>
+    <w:lvl w:ilvl="8" w:tplc="0409001B" w:tentative="1">
+      <w:start w:val="1"/>
+      <w:numFmt w:val="lowerRoman"/>
+      <w:lvlText w:val="%9."/>
+      <w:lvlJc w:val="right"/>
+      <w:pPr>
+        <w:ind w:left="6480" w:hanging="180"/>
+      </w:pPr>
+    </w:lvl>
+  </w:abstractNum>
   <w:num w:numId="1" w16cid:durableId="1181818978">
+    <w:abstractNumId w:val="3"/>
+  </w:num>
+  <w:num w:numId="2" w16cid:durableId="2120248507">
+    <w:abstractNumId w:val="1"/>
+  </w:num>
+  <w:num w:numId="3" w16cid:durableId="396323851">
     <w:abstractNumId w:val="2"/>
   </w:num>
-  <w:num w:numId="2" w16cid:durableId="2120248507">
+  <w:num w:numId="4" w16cid:durableId="1047140355">
     <w:abstractNumId w:val="0"/>
   </w:num>
-  <w:num w:numId="3" w16cid:durableId="396323851">
-    <w:abstractNumId w:val="1"/>
+  <w:num w:numId="5" w16cid:durableId="1384480669">
+    <w:abstractNumId w:val="4"/>
   </w:num>
 </w:numbering>
 </file>
@@ -2326,4 +5040,16 @@
     </a:ext>
   </a:extLst>
 </a:theme>
+</file>
+
+<file path=customXml/item1.xml><?xml version="1.0" encoding="utf-8"?>
+<b:Sources xmlns:b="http://schemas.openxmlformats.org/officeDocument/2006/bibliography" xmlns="http://schemas.openxmlformats.org/officeDocument/2006/bibliography" SelectedStyle="\APASixthEditionOfficeOnline.xsl" StyleName="APA" Version="6"/>
+</file>
+
+<file path=customXml/itemProps1.xml><?xml version="1.0" encoding="utf-8"?>
+<ds:datastoreItem xmlns:ds="http://schemas.openxmlformats.org/officeDocument/2006/customXml" ds:itemID="{88BEA90E-2D3E-4ED2-A27D-2317A0A619BE}">
+  <ds:schemaRefs>
+    <ds:schemaRef ds:uri="http://schemas.openxmlformats.org/officeDocument/2006/bibliography"/>
+  </ds:schemaRefs>
+</ds:datastoreItem>
 </file>
</xml_diff>